<commit_message>
Update install documentation for new location of system_examples (app/assets)
</commit_message>
<xml_diff>
--- a/doc/MendeLIMS_Install.docx
+++ b/doc/MendeLIMS_Install.docx
@@ -1,6 +1,6 @@
 
 <file path=word/document.xml><?xml version="1.0" encoding="utf-8"?>
-<w:document xmlns:ve="http://schemas.openxmlformats.org/markup-compatibility/2006" xmlns:o="urn:schemas-microsoft-com:office:office" xmlns:r="http://schemas.openxmlformats.org/officeDocument/2006/relationships" xmlns:m="http://schemas.openxmlformats.org/officeDocument/2006/math" xmlns:v="urn:schemas-microsoft-com:vml" xmlns:wp="http://schemas.openxmlformats.org/drawingml/2006/wordprocessingDrawing" xmlns:w10="urn:schemas-microsoft-com:office:word" xmlns:w="http://schemas.openxmlformats.org/wordprocessingml/2006/main" xmlns:wne="http://schemas.microsoft.com/office/word/2006/wordml">
+<w:document xmlns:wpc="http://schemas.microsoft.com/office/word/2010/wordprocessingCanvas" xmlns:mc="http://schemas.openxmlformats.org/markup-compatibility/2006" xmlns:o="urn:schemas-microsoft-com:office:office" xmlns:r="http://schemas.openxmlformats.org/officeDocument/2006/relationships" xmlns:m="http://schemas.openxmlformats.org/officeDocument/2006/math" xmlns:v="urn:schemas-microsoft-com:vml" xmlns:wp14="http://schemas.microsoft.com/office/word/2010/wordprocessingDrawing" xmlns:wp="http://schemas.openxmlformats.org/drawingml/2006/wordprocessingDrawing" xmlns:w10="urn:schemas-microsoft-com:office:word" xmlns:w="http://schemas.openxmlformats.org/wordprocessingml/2006/main" xmlns:w14="http://schemas.microsoft.com/office/word/2010/wordml" xmlns:w15="http://schemas.microsoft.com/office/word/2012/wordml" xmlns:wpg="http://schemas.microsoft.com/office/word/2010/wordprocessingGroup" xmlns:wpi="http://schemas.microsoft.com/office/word/2010/wordprocessingInk" xmlns:wne="http://schemas.microsoft.com/office/word/2006/wordml" xmlns:wps="http://schemas.microsoft.com/office/word/2010/wordprocessingShape" mc:Ignorable="w14 w15 wp14">
   <w:body>
     <w:p>
       <w:pPr>
@@ -100,13 +100,23 @@
           <w:sz w:val="28"/>
         </w:rPr>
       </w:pPr>
+      <w:proofErr w:type="gramStart"/>
       <w:r>
         <w:rPr>
           <w:rFonts w:ascii="Tahoma" w:hAnsi="Tahoma" w:cs="Tahoma"/>
           <w:i/>
           <w:sz w:val="28"/>
         </w:rPr>
-        <w:t>clinical genome sequencing</w:t>
+        <w:t>clinical</w:t>
+      </w:r>
+      <w:proofErr w:type="gramEnd"/>
+      <w:r>
+        <w:rPr>
+          <w:rFonts w:ascii="Tahoma" w:hAnsi="Tahoma" w:cs="Tahoma"/>
+          <w:i/>
+          <w:sz w:val="28"/>
+        </w:rPr>
+        <w:t xml:space="preserve"> genome sequencing</w:t>
       </w:r>
     </w:p>
     <w:p>
@@ -192,6 +202,7 @@
           <w:docPartUnique/>
         </w:docPartObj>
       </w:sdtPr>
+      <w:sdtEndPr/>
       <w:sdtContent>
         <w:p>
           <w:pPr>
@@ -1302,7 +1313,7 @@
       <w:tblPr>
         <w:tblStyle w:val="TableGrid"/>
         <w:tblW w:w="0" w:type="auto"/>
-        <w:tblLook w:val="04A0"/>
+        <w:tblLook w:val="04A0" w:firstRow="1" w:lastRow="0" w:firstColumn="1" w:lastColumn="0" w:noHBand="0" w:noVBand="1"/>
       </w:tblPr>
       <w:tblGrid>
         <w:gridCol w:w="1458"/>
@@ -1357,6 +1368,7 @@
                 <w:b/>
               </w:rPr>
             </w:pPr>
+            <w:proofErr w:type="spellStart"/>
             <w:r>
               <w:rPr>
                 <w:b/>
@@ -1367,7 +1379,14 @@
               <w:rPr>
                 <w:b/>
               </w:rPr>
-              <w:t>LIMS version</w:t>
+              <w:t>LIMS</w:t>
+            </w:r>
+            <w:proofErr w:type="spellEnd"/>
+            <w:r>
+              <w:rPr>
+                <w:b/>
+              </w:rPr>
+              <w:t xml:space="preserve"> version</w:t>
             </w:r>
           </w:p>
         </w:tc>
@@ -1558,6 +1577,56 @@
           </w:p>
         </w:tc>
       </w:tr>
+      <w:tr>
+        <w:tc>
+          <w:tcPr>
+            <w:tcW w:w="1458" w:type="dxa"/>
+          </w:tcPr>
+          <w:p>
+            <w:r>
+              <w:t>4/20/2015</w:t>
+            </w:r>
+          </w:p>
+        </w:tc>
+        <w:tc>
+          <w:tcPr>
+            <w:tcW w:w="1440" w:type="dxa"/>
+          </w:tcPr>
+          <w:p>
+            <w:r>
+              <w:t>1.2.2</w:t>
+            </w:r>
+          </w:p>
+        </w:tc>
+        <w:tc>
+          <w:tcPr>
+            <w:tcW w:w="1440" w:type="dxa"/>
+          </w:tcPr>
+          <w:p>
+            <w:r>
+              <w:t>3.0</w:t>
+            </w:r>
+          </w:p>
+        </w:tc>
+        <w:tc>
+          <w:tcPr>
+            <w:tcW w:w="5238" w:type="dxa"/>
+          </w:tcPr>
+          <w:p>
+            <w:r>
+              <w:t xml:space="preserve">Modify location of </w:t>
+            </w:r>
+            <w:proofErr w:type="spellStart"/>
+            <w:r>
+              <w:t>system_examples</w:t>
+            </w:r>
+            <w:proofErr w:type="spellEnd"/>
+            <w:r>
+              <w:t xml:space="preserve"> (to app/assets)</w:t>
+            </w:r>
+          </w:p>
+        </w:tc>
+      </w:tr>
     </w:tbl>
     <w:p>
       <w:pPr>
@@ -1574,29 +1643,49 @@
       </w:pPr>
       <w:bookmarkStart w:id="1" w:name="_Toc387596152"/>
       <w:r>
-        <w:t>About MendeLIMS</w:t>
-      </w:r>
+        <w:t xml:space="preserve">About </w:t>
+      </w:r>
+      <w:proofErr w:type="spellStart"/>
+      <w:r>
+        <w:t>MendeLIMS</w:t>
+      </w:r>
+      <w:bookmarkStart w:id="2" w:name="_GoBack"/>
       <w:bookmarkEnd w:id="1"/>
+      <w:bookmarkEnd w:id="2"/>
+      <w:proofErr w:type="spellEnd"/>
     </w:p>
     <w:p>
       <w:pPr>
         <w:pStyle w:val="Heading3"/>
       </w:pPr>
-      <w:bookmarkStart w:id="2" w:name="_Toc387596153"/>
+      <w:bookmarkStart w:id="3" w:name="_Toc387596153"/>
       <w:r>
         <w:t>Overview</w:t>
       </w:r>
-      <w:bookmarkEnd w:id="2"/>
+      <w:bookmarkEnd w:id="3"/>
     </w:p>
     <w:p>
-      <w:r>
-        <w:t xml:space="preserve">MendeLIMS is a web based </w:t>
+      <w:proofErr w:type="spellStart"/>
+      <w:r>
+        <w:t>MendeLIMS</w:t>
+      </w:r>
+      <w:proofErr w:type="spellEnd"/>
+      <w:r>
+        <w:t xml:space="preserve"> is a web based </w:t>
       </w:r>
       <w:r>
         <w:t>laboratory information management system for next generation DNA sequencing analysis of clinical populations</w:t>
       </w:r>
       <w:r>
-        <w:t xml:space="preserve">.  It provides the capability to input, annotate and query samples, sequencing libraries and sequencing runs for next generation DNA sequencing applications.  It allows clinical coordinators, researchers and bench scientists to easily enter and access data from anywhere there is an internet connection.  MendeLIMS is written in Ruby on Rails </w:t>
+        <w:t xml:space="preserve">.  It provides the capability to input, annotate and query samples, sequencing libraries and sequencing runs for next generation DNA sequencing applications.  It allows clinical coordinators, researchers and bench scientists to easily enter and access data from anywhere there is an internet connection.  </w:t>
+      </w:r>
+      <w:proofErr w:type="spellStart"/>
+      <w:r>
+        <w:t>MendeLIMS</w:t>
+      </w:r>
+      <w:proofErr w:type="spellEnd"/>
+      <w:r>
+        <w:t xml:space="preserve"> is written in Ruby on Rails </w:t>
       </w:r>
       <w:r>
         <w:t>(</w:t>
@@ -1616,18 +1705,42 @@
         <w:t>and data</w:t>
       </w:r>
       <w:r>
-        <w:t xml:space="preserve"> tables can be stored in any relational database management system (RDBMS) supported by Ruby on Rails, such as MySQL, PostgresSQL, SQLLite.  </w:t>
+        <w:t xml:space="preserve"> tables can be stored in any relational database management system (RDBMS) supported by Ruby on Rails, such as MySQL, </w:t>
+      </w:r>
+      <w:proofErr w:type="spellStart"/>
+      <w:r>
+        <w:t>PostgresSQL</w:t>
+      </w:r>
+      <w:proofErr w:type="spellEnd"/>
+      <w:r>
+        <w:t xml:space="preserve">, </w:t>
+      </w:r>
+      <w:proofErr w:type="spellStart"/>
+      <w:r>
+        <w:t>SQLLite</w:t>
+      </w:r>
+      <w:proofErr w:type="spellEnd"/>
+      <w:r>
+        <w:t xml:space="preserve">.  </w:t>
       </w:r>
     </w:p>
     <w:p>
       <w:pPr>
         <w:pStyle w:val="Heading3"/>
       </w:pPr>
-      <w:bookmarkStart w:id="3" w:name="_Toc387596154"/>
-      <w:r>
-        <w:t>Accessing MendeLIMS demo site</w:t>
-      </w:r>
-      <w:bookmarkEnd w:id="3"/>
+      <w:bookmarkStart w:id="4" w:name="_Toc387596154"/>
+      <w:r>
+        <w:t xml:space="preserve">Accessing </w:t>
+      </w:r>
+      <w:proofErr w:type="spellStart"/>
+      <w:r>
+        <w:t>MendeLIMS</w:t>
+      </w:r>
+      <w:proofErr w:type="spellEnd"/>
+      <w:r>
+        <w:t xml:space="preserve"> demo site</w:t>
+      </w:r>
+      <w:bookmarkEnd w:id="4"/>
     </w:p>
     <w:p>
       <w:r>
@@ -1660,7 +1773,15 @@
         </w:r>
       </w:hyperlink>
       <w:r>
-        <w:t xml:space="preserve">   You may sign up as a new user with your own id and password, or log in as ‘admin’ user with the password: ‘demo’.  </w:t>
+        <w:t xml:space="preserve">   </w:t>
+      </w:r>
+      <w:proofErr w:type="gramStart"/>
+      <w:r>
+        <w:t>You</w:t>
+      </w:r>
+      <w:proofErr w:type="gramEnd"/>
+      <w:r>
+        <w:t xml:space="preserve"> may sign up as a new user with your own id and password, or log in as ‘admin’ user with the password: ‘demo’.  </w:t>
       </w:r>
     </w:p>
     <w:p>
@@ -1674,7 +1795,14 @@
       </w:r>
       <w:r>
         <w:br/>
-        <w:t>Query;Source/Dissected Samples</w:t>
+      </w:r>
+      <w:proofErr w:type="spellStart"/>
+      <w:r>
+        <w:t>Query;Source</w:t>
+      </w:r>
+      <w:proofErr w:type="spellEnd"/>
+      <w:r>
+        <w:t>/Dissected Samples</w:t>
       </w:r>
       <w:r>
         <w:br/>
@@ -1689,7 +1817,14 @@
       </w:r>
       <w:r>
         <w:br/>
-        <w:t>Query;Sequencing Libraries</w:t>
+      </w:r>
+      <w:proofErr w:type="spellStart"/>
+      <w:r>
+        <w:t>Query;Sequencing</w:t>
+      </w:r>
+      <w:proofErr w:type="spellEnd"/>
+      <w:r>
+        <w:t xml:space="preserve"> Libraries</w:t>
       </w:r>
       <w:r>
         <w:br/>
@@ -1704,7 +1839,14 @@
       </w:r>
       <w:r>
         <w:br/>
-        <w:t>Query;Sequencing Runs</w:t>
+      </w:r>
+      <w:proofErr w:type="spellStart"/>
+      <w:r>
+        <w:t>Query;Sequencing</w:t>
+      </w:r>
+      <w:proofErr w:type="spellEnd"/>
+      <w:r>
+        <w:t xml:space="preserve"> Runs</w:t>
       </w:r>
       <w:r>
         <w:br/>
@@ -1727,13 +1869,13 @@
       </w:r>
       <w:r>
         <w:br/>
+      </w:r>
+      <w:r>
+        <w:lastRenderedPageBreak/>
         <w:t> - Click 'Show' next to run ..SG1_0052</w:t>
       </w:r>
       <w:r>
         <w:br/>
-      </w:r>
-      <w:r>
-        <w:lastRenderedPageBreak/>
         <w:t> - Click on library: L000550</w:t>
       </w:r>
       <w:r>
@@ -1742,7 +1884,14 @@
       </w:r>
       <w:r>
         <w:br/>
-        <w:t>This will give you an idea of the drill-down from sequencing run all the way back to the patient.</w:t>
+      </w:r>
+      <w:proofErr w:type="gramStart"/>
+      <w:r>
+        <w:t>This</w:t>
+      </w:r>
+      <w:proofErr w:type="gramEnd"/>
+      <w:r>
+        <w:t xml:space="preserve"> will give you an idea of the drill-down from sequencing run all the way back to the patient.</w:t>
       </w:r>
       <w:r>
         <w:br/>
@@ -1761,7 +1910,15 @@
         <w:t xml:space="preserve">typically </w:t>
       </w:r>
       <w:r>
-        <w:t>go from left to right, starting with entry of clinical samples, then sample processing (dissection/extraction), molecular assays (eg CGH arrays) if applicable, then sequencing libraries, flow cells/sequencing.  You can try this out also, and enter any test data that you wish to.</w:t>
+        <w:t>go from left to right, starting with entry of clinical samples, then sample processing (dissection/extraction), molecular assays (</w:t>
+      </w:r>
+      <w:proofErr w:type="spellStart"/>
+      <w:r>
+        <w:t>eg</w:t>
+      </w:r>
+      <w:proofErr w:type="spellEnd"/>
+      <w:r>
+        <w:t xml:space="preserve"> CGH arrays) if applicable, then sequencing libraries, flow cells/sequencing.  You can try this out also, and enter any test data that you wish to.</w:t>
       </w:r>
       <w:r>
         <w:t xml:space="preserve">  Note however that test data may be re-initialized periodically which will delete any user-entered data.</w:t>
@@ -1787,29 +1944,52 @@
       <w:pPr>
         <w:pStyle w:val="Heading2"/>
       </w:pPr>
-      <w:bookmarkStart w:id="4" w:name="_Toc387596155"/>
+      <w:bookmarkStart w:id="5" w:name="_Toc387596155"/>
+      <w:proofErr w:type="spellStart"/>
       <w:r>
         <w:lastRenderedPageBreak/>
-        <w:t>MendeLIMS Installation</w:t>
-      </w:r>
-      <w:bookmarkEnd w:id="4"/>
-    </w:p>
-    <w:p>
-      <w:pPr>
-        <w:pStyle w:val="Heading3"/>
-      </w:pPr>
-      <w:bookmarkStart w:id="5" w:name="_Toc387596156"/>
-      <w:r>
-        <w:t>Obtaining MendeLIMS</w:t>
+        <w:t>MendeLIMS</w:t>
+      </w:r>
+      <w:proofErr w:type="spellEnd"/>
+      <w:r>
+        <w:t xml:space="preserve"> Installation</w:t>
       </w:r>
       <w:bookmarkEnd w:id="5"/>
     </w:p>
     <w:p>
-      <w:r>
-        <w:t xml:space="preserve">MendeLIMS </w:t>
-      </w:r>
-      <w:r>
-        <w:t xml:space="preserve">code is stored on github, and </w:t>
+      <w:pPr>
+        <w:pStyle w:val="Heading3"/>
+      </w:pPr>
+      <w:bookmarkStart w:id="6" w:name="_Toc387596156"/>
+      <w:r>
+        <w:t xml:space="preserve">Obtaining </w:t>
+      </w:r>
+      <w:proofErr w:type="spellStart"/>
+      <w:r>
+        <w:t>MendeLIMS</w:t>
+      </w:r>
+      <w:bookmarkEnd w:id="6"/>
+      <w:proofErr w:type="spellEnd"/>
+    </w:p>
+    <w:p>
+      <w:proofErr w:type="spellStart"/>
+      <w:r>
+        <w:t>MendeLIMS</w:t>
+      </w:r>
+      <w:proofErr w:type="spellEnd"/>
+      <w:r>
+        <w:t xml:space="preserve"> </w:t>
+      </w:r>
+      <w:r>
+        <w:t xml:space="preserve">code is stored on </w:t>
+      </w:r>
+      <w:proofErr w:type="spellStart"/>
+      <w:r>
+        <w:t>github</w:t>
+      </w:r>
+      <w:proofErr w:type="spellEnd"/>
+      <w:r>
+        <w:t xml:space="preserve">, and </w:t>
       </w:r>
       <w:r>
         <w:t xml:space="preserve">can be </w:t>
@@ -2048,22 +2228,64 @@
     </w:p>
     <w:p>
       <w:r>
-        <w:t>Click on the ZIP button to download a zip file of application code.  Or if you have git software and are familiar with git repositories, you can clone the repository using the Git Read-Only link above: git@github.com:sgtc-stanford/mendeLIMS.git</w:t>
-      </w:r>
+        <w:t xml:space="preserve">Click on the ZIP button to download a zip file of application code.  Or if you have </w:t>
+      </w:r>
+      <w:proofErr w:type="spellStart"/>
+      <w:r>
+        <w:t>git</w:t>
+      </w:r>
+      <w:proofErr w:type="spellEnd"/>
+      <w:r>
+        <w:t xml:space="preserve"> software and are familiar with </w:t>
+      </w:r>
+      <w:proofErr w:type="spellStart"/>
+      <w:r>
+        <w:t>git</w:t>
+      </w:r>
+      <w:proofErr w:type="spellEnd"/>
+      <w:r>
+        <w:t xml:space="preserve"> repositories, you can clone the repository using the </w:t>
+      </w:r>
+      <w:proofErr w:type="spellStart"/>
+      <w:r>
+        <w:t>Git</w:t>
+      </w:r>
+      <w:proofErr w:type="spellEnd"/>
+      <w:r>
+        <w:t xml:space="preserve"> Read-Only link above: </w:t>
+      </w:r>
+      <w:proofErr w:type="spellStart"/>
+      <w:r>
+        <w:t>git@github.com:sgtc-stanford</w:t>
+      </w:r>
+      <w:proofErr w:type="spellEnd"/>
+      <w:r>
+        <w:t>/</w:t>
+      </w:r>
+      <w:proofErr w:type="spellStart"/>
+      <w:r>
+        <w:t>mendeLIMS.git</w:t>
+      </w:r>
+      <w:proofErr w:type="spellEnd"/>
     </w:p>
     <w:p>
       <w:pPr>
         <w:pStyle w:val="Heading3"/>
       </w:pPr>
-      <w:bookmarkStart w:id="6" w:name="_Toc387596157"/>
+      <w:bookmarkStart w:id="7" w:name="_Toc387596157"/>
       <w:r>
         <w:t>Pre-requisites</w:t>
       </w:r>
-      <w:bookmarkEnd w:id="6"/>
+      <w:bookmarkEnd w:id="7"/>
     </w:p>
     <w:p>
-      <w:r>
-        <w:t>MendeLIMS requires the following software and Ruby</w:t>
+      <w:proofErr w:type="spellStart"/>
+      <w:r>
+        <w:t>MendeLIMS</w:t>
+      </w:r>
+      <w:proofErr w:type="spellEnd"/>
+      <w:r>
+        <w:t xml:space="preserve"> requires the following software and Ruby</w:t>
       </w:r>
       <w:r>
         <w:t xml:space="preserve"> gem packages to be installed.   Using a package manager such as apt-get or yum is recommended on Linux machines.</w:t>
@@ -2100,7 +2322,7 @@
       <w:tblPr>
         <w:tblStyle w:val="TableGrid"/>
         <w:tblW w:w="10188" w:type="dxa"/>
-        <w:tblLook w:val="04A0"/>
+        <w:tblLook w:val="04A0" w:firstRow="1" w:lastRow="0" w:firstColumn="1" w:lastColumn="0" w:noHBand="0" w:noVBand="1"/>
       </w:tblPr>
       <w:tblGrid>
         <w:gridCol w:w="2178"/>
@@ -2202,13 +2424,23 @@
                 <w:szCs w:val="20"/>
               </w:rPr>
             </w:pPr>
+            <w:proofErr w:type="spellStart"/>
             <w:r>
               <w:rPr>
                 <w:rFonts w:ascii="Courier New" w:hAnsi="Courier New" w:cs="Courier New"/>
                 <w:sz w:val="20"/>
                 <w:szCs w:val="20"/>
               </w:rPr>
-              <w:t xml:space="preserve">sudo apt-get install </w:t>
+              <w:t>sudo</w:t>
+            </w:r>
+            <w:proofErr w:type="spellEnd"/>
+            <w:r>
+              <w:rPr>
+                <w:rFonts w:ascii="Courier New" w:hAnsi="Courier New" w:cs="Courier New"/>
+                <w:sz w:val="20"/>
+                <w:szCs w:val="20"/>
+              </w:rPr>
+              <w:t xml:space="preserve"> apt-get install </w:t>
             </w:r>
             <w:r>
               <w:rPr>
@@ -2239,6 +2471,7 @@
                 <w:b w:val="0"/>
               </w:rPr>
             </w:pPr>
+            <w:proofErr w:type="spellStart"/>
             <w:r>
               <w:rPr>
                 <w:rStyle w:val="Strong"/>
@@ -2253,6 +2486,7 @@
               </w:rPr>
               <w:t>ubygems</w:t>
             </w:r>
+            <w:proofErr w:type="spellEnd"/>
           </w:p>
         </w:tc>
         <w:tc>
@@ -2278,14 +2512,34 @@
                 <w:highlight w:val="yellow"/>
               </w:rPr>
             </w:pPr>
+            <w:proofErr w:type="spellStart"/>
             <w:r>
               <w:rPr>
                 <w:rFonts w:ascii="Courier New" w:hAnsi="Courier New" w:cs="Courier New"/>
                 <w:sz w:val="20"/>
                 <w:szCs w:val="20"/>
               </w:rPr>
-              <w:t>sudo apt-get install rubygems</w:t>
-            </w:r>
+              <w:t>sudo</w:t>
+            </w:r>
+            <w:proofErr w:type="spellEnd"/>
+            <w:r>
+              <w:rPr>
+                <w:rFonts w:ascii="Courier New" w:hAnsi="Courier New" w:cs="Courier New"/>
+                <w:sz w:val="20"/>
+                <w:szCs w:val="20"/>
+              </w:rPr>
+              <w:t xml:space="preserve"> apt-get install </w:t>
+            </w:r>
+            <w:proofErr w:type="spellStart"/>
+            <w:r>
+              <w:rPr>
+                <w:rFonts w:ascii="Courier New" w:hAnsi="Courier New" w:cs="Courier New"/>
+                <w:sz w:val="20"/>
+                <w:szCs w:val="20"/>
+              </w:rPr>
+              <w:t>rubygems</w:t>
+            </w:r>
+            <w:proofErr w:type="spellEnd"/>
           </w:p>
         </w:tc>
       </w:tr>
@@ -2328,8 +2582,13 @@
             <w:tcW w:w="2250" w:type="dxa"/>
           </w:tcPr>
           <w:p>
-            <w:r>
-              <w:t>Eg. MySQL, version 5.1</w:t>
+            <w:proofErr w:type="spellStart"/>
+            <w:r>
+              <w:t>Eg</w:t>
+            </w:r>
+            <w:proofErr w:type="spellEnd"/>
+            <w:r>
+              <w:t>. MySQL, version 5.1</w:t>
             </w:r>
           </w:p>
         </w:tc>
@@ -2345,13 +2604,59 @@
                 <w:szCs w:val="20"/>
               </w:rPr>
             </w:pPr>
+            <w:proofErr w:type="spellStart"/>
             <w:r>
               <w:rPr>
                 <w:rFonts w:ascii="Courier New" w:hAnsi="Courier New" w:cs="Courier New"/>
                 <w:sz w:val="20"/>
                 <w:szCs w:val="20"/>
               </w:rPr>
-              <w:t>sudo apt-get install mysql-server mysql-client</w:t>
+              <w:t>sudo</w:t>
+            </w:r>
+            <w:proofErr w:type="spellEnd"/>
+            <w:r>
+              <w:rPr>
+                <w:rFonts w:ascii="Courier New" w:hAnsi="Courier New" w:cs="Courier New"/>
+                <w:sz w:val="20"/>
+                <w:szCs w:val="20"/>
+              </w:rPr>
+              <w:t xml:space="preserve"> apt-get install </w:t>
+            </w:r>
+            <w:proofErr w:type="spellStart"/>
+            <w:r>
+              <w:rPr>
+                <w:rFonts w:ascii="Courier New" w:hAnsi="Courier New" w:cs="Courier New"/>
+                <w:sz w:val="20"/>
+                <w:szCs w:val="20"/>
+              </w:rPr>
+              <w:t>mysql</w:t>
+            </w:r>
+            <w:proofErr w:type="spellEnd"/>
+            <w:r>
+              <w:rPr>
+                <w:rFonts w:ascii="Courier New" w:hAnsi="Courier New" w:cs="Courier New"/>
+                <w:sz w:val="20"/>
+                <w:szCs w:val="20"/>
+              </w:rPr>
+              <w:t xml:space="preserve">-server </w:t>
+            </w:r>
+            <w:proofErr w:type="spellStart"/>
+            <w:r>
+              <w:rPr>
+                <w:rFonts w:ascii="Courier New" w:hAnsi="Courier New" w:cs="Courier New"/>
+                <w:sz w:val="20"/>
+                <w:szCs w:val="20"/>
+              </w:rPr>
+              <w:t>mysql</w:t>
+            </w:r>
+            <w:proofErr w:type="spellEnd"/>
+            <w:r>
+              <w:rPr>
+                <w:rFonts w:ascii="Courier New" w:hAnsi="Courier New" w:cs="Courier New"/>
+                <w:sz w:val="20"/>
+                <w:szCs w:val="20"/>
+              </w:rPr>
+              <w:t>-client</w:t>
             </w:r>
           </w:p>
           <w:p>
@@ -2362,13 +2667,59 @@
                 <w:szCs w:val="20"/>
               </w:rPr>
             </w:pPr>
+            <w:proofErr w:type="spellStart"/>
             <w:r>
               <w:rPr>
                 <w:rFonts w:ascii="Courier New" w:hAnsi="Courier New" w:cs="Courier New"/>
                 <w:sz w:val="20"/>
                 <w:szCs w:val="20"/>
               </w:rPr>
-              <w:t>sudo apt-get install libmysql-ruby libmysqlclient-dev</w:t>
+              <w:t>sudo</w:t>
+            </w:r>
+            <w:proofErr w:type="spellEnd"/>
+            <w:r>
+              <w:rPr>
+                <w:rFonts w:ascii="Courier New" w:hAnsi="Courier New" w:cs="Courier New"/>
+                <w:sz w:val="20"/>
+                <w:szCs w:val="20"/>
+              </w:rPr>
+              <w:t xml:space="preserve"> apt-get install </w:t>
+            </w:r>
+            <w:proofErr w:type="spellStart"/>
+            <w:r>
+              <w:rPr>
+                <w:rFonts w:ascii="Courier New" w:hAnsi="Courier New" w:cs="Courier New"/>
+                <w:sz w:val="20"/>
+                <w:szCs w:val="20"/>
+              </w:rPr>
+              <w:t>libmysql</w:t>
+            </w:r>
+            <w:proofErr w:type="spellEnd"/>
+            <w:r>
+              <w:rPr>
+                <w:rFonts w:ascii="Courier New" w:hAnsi="Courier New" w:cs="Courier New"/>
+                <w:sz w:val="20"/>
+                <w:szCs w:val="20"/>
+              </w:rPr>
+              <w:t xml:space="preserve">-ruby </w:t>
+            </w:r>
+            <w:proofErr w:type="spellStart"/>
+            <w:r>
+              <w:rPr>
+                <w:rFonts w:ascii="Courier New" w:hAnsi="Courier New" w:cs="Courier New"/>
+                <w:sz w:val="20"/>
+                <w:szCs w:val="20"/>
+              </w:rPr>
+              <w:t>libmysqlclient</w:t>
+            </w:r>
+            <w:proofErr w:type="spellEnd"/>
+            <w:r>
+              <w:rPr>
+                <w:rFonts w:ascii="Courier New" w:hAnsi="Courier New" w:cs="Courier New"/>
+                <w:sz w:val="20"/>
+                <w:szCs w:val="20"/>
+              </w:rPr>
+              <w:t>-dev</w:t>
             </w:r>
           </w:p>
         </w:tc>
@@ -2389,17 +2740,41 @@
           <w:rFonts w:ascii="Courier New" w:hAnsi="Courier New" w:cs="Courier New"/>
         </w:rPr>
       </w:pPr>
+      <w:proofErr w:type="spellStart"/>
+      <w:proofErr w:type="gramStart"/>
       <w:r>
         <w:rPr>
           <w:rFonts w:ascii="Courier New" w:hAnsi="Courier New" w:cs="Courier New"/>
         </w:rPr>
-        <w:t xml:space="preserve">sudo </w:t>
-      </w:r>
+        <w:t>sudo</w:t>
+      </w:r>
+      <w:proofErr w:type="spellEnd"/>
+      <w:proofErr w:type="gramEnd"/>
       <w:r>
         <w:rPr>
           <w:rFonts w:ascii="Courier New" w:hAnsi="Courier New" w:cs="Courier New"/>
         </w:rPr>
-        <w:t xml:space="preserve">gem install &lt;gem_name&gt; </w:t>
+        <w:t xml:space="preserve"> </w:t>
+      </w:r>
+      <w:r>
+        <w:rPr>
+          <w:rFonts w:ascii="Courier New" w:hAnsi="Courier New" w:cs="Courier New"/>
+        </w:rPr>
+        <w:t>gem install &lt;</w:t>
+      </w:r>
+      <w:proofErr w:type="spellStart"/>
+      <w:r>
+        <w:rPr>
+          <w:rFonts w:ascii="Courier New" w:hAnsi="Courier New" w:cs="Courier New"/>
+        </w:rPr>
+        <w:t>gem_name</w:t>
+      </w:r>
+      <w:proofErr w:type="spellEnd"/>
+      <w:r>
+        <w:rPr>
+          <w:rFonts w:ascii="Courier New" w:hAnsi="Courier New" w:cs="Courier New"/>
+        </w:rPr>
+        <w:t xml:space="preserve">&gt; </w:t>
       </w:r>
       <w:r>
         <w:rPr>
@@ -2412,7 +2787,7 @@
       <w:tblPr>
         <w:tblStyle w:val="TableGrid"/>
         <w:tblW w:w="0" w:type="auto"/>
-        <w:tblLook w:val="04A0"/>
+        <w:tblLook w:val="04A0" w:firstRow="1" w:lastRow="0" w:firstColumn="1" w:lastColumn="0" w:noHBand="0" w:noVBand="1"/>
       </w:tblPr>
       <w:tblGrid>
         <w:gridCol w:w="2268"/>
@@ -2526,40 +2901,117 @@
       <w:pPr>
         <w:pStyle w:val="Heading3"/>
       </w:pPr>
-      <w:bookmarkStart w:id="7" w:name="_Toc387596158"/>
+      <w:bookmarkStart w:id="8" w:name="_Toc387596158"/>
       <w:r>
         <w:t>Installation</w:t>
-      </w:r>
-      <w:bookmarkEnd w:id="7"/>
-    </w:p>
-    <w:p>
-      <w:r>
-        <w:t>MendeLIMS is a standard Ruby on Rails application, and is relatively simple to install once pre-requisites are installed.  For purposes of this document, installation to a local machine and development environment will be described.  First download/extract the application files to a folder on a local hard drive, for example:   /www/var/mendeLIMS.   We will refer to this directory as RAILS_ROOT as per Rails convention</w:t>
-      </w:r>
-      <w:r>
-        <w:t>.</w:t>
-      </w:r>
-    </w:p>
-    <w:p>
-      <w:pPr>
-        <w:pStyle w:val="Heading3"/>
-      </w:pPr>
-      <w:bookmarkStart w:id="8" w:name="_Toc387596159"/>
-      <w:r>
-        <w:t>Configuration</w:t>
-      </w:r>
-      <w:r>
-        <w:t xml:space="preserve"> Files</w:t>
       </w:r>
       <w:bookmarkEnd w:id="8"/>
     </w:p>
     <w:p>
-      <w:r>
-        <w:t>&lt;RAILS_ROOT&gt; will be used to refer to your specific RAILS_ROOT directory.  Eg if you install to /www/var/mendeLIMS, &lt;RAILS_ROOT&gt;/config refers to /www/var/mendeLIMS/config.</w:t>
+      <w:proofErr w:type="spellStart"/>
+      <w:r>
+        <w:t>MendeLIMS</w:t>
+      </w:r>
+      <w:proofErr w:type="spellEnd"/>
+      <w:r>
+        <w:t xml:space="preserve"> is a standard Ruby on Rails application, and is relatively simple to install once pre-requisites are installed.  For purposes of this document, installation to a local machine and development environment will be described.  First download/extract the application files to a folder on a local hard drive, for example:   /www/</w:t>
+      </w:r>
+      <w:proofErr w:type="spellStart"/>
+      <w:r>
+        <w:t>var</w:t>
+      </w:r>
+      <w:proofErr w:type="spellEnd"/>
+      <w:r>
+        <w:t>/</w:t>
+      </w:r>
+      <w:proofErr w:type="spellStart"/>
+      <w:r>
+        <w:t>mendeLIMS</w:t>
+      </w:r>
+      <w:proofErr w:type="spellEnd"/>
+      <w:r>
+        <w:t>.   We will refer to this directory as RAILS_ROOT as per Rails convention</w:t>
+      </w:r>
+      <w:r>
+        <w:t>.</w:t>
       </w:r>
     </w:p>
     <w:p>
       <w:pPr>
+        <w:pStyle w:val="Heading3"/>
+      </w:pPr>
+      <w:bookmarkStart w:id="9" w:name="_Toc387596159"/>
+      <w:r>
+        <w:t>Configuration</w:t>
+      </w:r>
+      <w:r>
+        <w:t xml:space="preserve"> Files</w:t>
+      </w:r>
+      <w:bookmarkEnd w:id="9"/>
+    </w:p>
+    <w:p>
+      <w:r>
+        <w:t xml:space="preserve">&lt;RAILS_ROOT&gt; will be used to refer to your specific RAILS_ROOT directory.  </w:t>
+      </w:r>
+      <w:proofErr w:type="spellStart"/>
+      <w:r>
+        <w:t>Eg</w:t>
+      </w:r>
+      <w:proofErr w:type="spellEnd"/>
+      <w:r>
+        <w:t xml:space="preserve"> if you install to /www/</w:t>
+      </w:r>
+      <w:proofErr w:type="spellStart"/>
+      <w:r>
+        <w:t>var</w:t>
+      </w:r>
+      <w:proofErr w:type="spellEnd"/>
+      <w:r>
+        <w:t>/</w:t>
+      </w:r>
+      <w:proofErr w:type="spellStart"/>
+      <w:r>
+        <w:t>mendeLIMS</w:t>
+      </w:r>
+      <w:proofErr w:type="spellEnd"/>
+      <w:r>
+        <w:t>, &lt;RAILS_ROOT&gt;/</w:t>
+      </w:r>
+      <w:proofErr w:type="spellStart"/>
+      <w:r>
+        <w:t>config</w:t>
+      </w:r>
+      <w:proofErr w:type="spellEnd"/>
+      <w:r>
+        <w:t xml:space="preserve"> refers to /www/</w:t>
+      </w:r>
+      <w:proofErr w:type="spellStart"/>
+      <w:r>
+        <w:t>var</w:t>
+      </w:r>
+      <w:proofErr w:type="spellEnd"/>
+      <w:r>
+        <w:t>/</w:t>
+      </w:r>
+      <w:proofErr w:type="spellStart"/>
+      <w:r>
+        <w:t>mendeLIMS</w:t>
+      </w:r>
+      <w:proofErr w:type="spellEnd"/>
+      <w:r>
+        <w:t>/</w:t>
+      </w:r>
+      <w:proofErr w:type="spellStart"/>
+      <w:r>
+        <w:t>config</w:t>
+      </w:r>
+      <w:proofErr w:type="spellEnd"/>
+      <w:r>
+        <w:t>.</w:t>
+      </w:r>
+    </w:p>
+    <w:p>
+      <w:pPr>
         <w:spacing w:after="0"/>
         <w:rPr>
           <w:rFonts w:cs="Courier New"/>
@@ -2581,8 +3033,30 @@
         <w:rPr>
           <w:rFonts w:cs="Courier New"/>
         </w:rPr>
-        <w:t>/config/install_examples</w:t>
-      </w:r>
+        <w:t>/</w:t>
+      </w:r>
+      <w:proofErr w:type="spellStart"/>
+      <w:r>
+        <w:rPr>
+          <w:rFonts w:cs="Courier New"/>
+        </w:rPr>
+        <w:t>config</w:t>
+      </w:r>
+      <w:proofErr w:type="spellEnd"/>
+      <w:r>
+        <w:rPr>
+          <w:rFonts w:cs="Courier New"/>
+        </w:rPr>
+        <w:t>/</w:t>
+      </w:r>
+      <w:proofErr w:type="spellStart"/>
+      <w:r>
+        <w:rPr>
+          <w:rFonts w:cs="Courier New"/>
+        </w:rPr>
+        <w:t>install_examples</w:t>
+      </w:r>
+      <w:proofErr w:type="spellEnd"/>
     </w:p>
     <w:p>
       <w:pPr>
@@ -2597,15 +3071,37 @@
         <w:rPr>
           <w:rFonts w:cs="Courier New"/>
         </w:rPr>
-        <w:t xml:space="preserve">                                        to: &lt;RAILS_ROOT&gt;/config</w:t>
-      </w:r>
+        <w:t xml:space="preserve">                                        </w:t>
+      </w:r>
+      <w:proofErr w:type="gramStart"/>
+      <w:r>
+        <w:rPr>
+          <w:rFonts w:cs="Courier New"/>
+        </w:rPr>
+        <w:t>to</w:t>
+      </w:r>
+      <w:proofErr w:type="gramEnd"/>
+      <w:r>
+        <w:rPr>
+          <w:rFonts w:cs="Courier New"/>
+        </w:rPr>
+        <w:t>: &lt;RAILS_ROOT&gt;/</w:t>
+      </w:r>
+      <w:proofErr w:type="spellStart"/>
+      <w:r>
+        <w:rPr>
+          <w:rFonts w:cs="Courier New"/>
+        </w:rPr>
+        <w:t>config</w:t>
+      </w:r>
+      <w:proofErr w:type="spellEnd"/>
     </w:p>
     <w:tbl>
       <w:tblPr>
         <w:tblStyle w:val="TableGrid"/>
         <w:tblW w:w="0" w:type="auto"/>
         <w:tblInd w:w="360" w:type="dxa"/>
-        <w:tblLook w:val="04A0"/>
+        <w:tblLook w:val="04A0" w:firstRow="1" w:lastRow="0" w:firstColumn="1" w:lastColumn="0" w:noHBand="0" w:noVBand="1"/>
       </w:tblPr>
       <w:tblGrid>
         <w:gridCol w:w="1818"/>
@@ -2693,12 +3189,14 @@
                 <w:rFonts w:cs="Courier New"/>
               </w:rPr>
             </w:pPr>
+            <w:proofErr w:type="spellStart"/>
             <w:r>
               <w:rPr>
                 <w:rFonts w:cs="Courier New"/>
               </w:rPr>
               <w:t>database.yml</w:t>
             </w:r>
+            <w:proofErr w:type="spellEnd"/>
           </w:p>
         </w:tc>
         <w:tc>
@@ -2749,7 +3247,21 @@
               <w:rPr>
                 <w:rFonts w:cs="Courier New"/>
               </w:rPr>
-              <w:t>database names and login credentials.  It is recommended to include at least the following database environments: development, test, production.  If using the production environment, you will also need to set oligo_inventory to the same database as production.</w:t>
+              <w:t xml:space="preserve">database names and login credentials.  It is recommended to include at least the following database environments: development, test, production.  If using the production environment, you will also need to set </w:t>
+            </w:r>
+            <w:proofErr w:type="spellStart"/>
+            <w:r>
+              <w:rPr>
+                <w:rFonts w:cs="Courier New"/>
+              </w:rPr>
+              <w:t>oligo_inventory</w:t>
+            </w:r>
+            <w:proofErr w:type="spellEnd"/>
+            <w:r>
+              <w:rPr>
+                <w:rFonts w:cs="Courier New"/>
+              </w:rPr>
+              <w:t xml:space="preserve"> to the same database as production.</w:t>
             </w:r>
           </w:p>
         </w:tc>
@@ -2788,8 +3300,30 @@
         <w:rPr>
           <w:rFonts w:cs="Courier New"/>
         </w:rPr>
-        <w:t>/config/install_examples</w:t>
-      </w:r>
+        <w:t>/</w:t>
+      </w:r>
+      <w:proofErr w:type="spellStart"/>
+      <w:r>
+        <w:rPr>
+          <w:rFonts w:cs="Courier New"/>
+        </w:rPr>
+        <w:t>config</w:t>
+      </w:r>
+      <w:proofErr w:type="spellEnd"/>
+      <w:r>
+        <w:rPr>
+          <w:rFonts w:cs="Courier New"/>
+        </w:rPr>
+        <w:t>/</w:t>
+      </w:r>
+      <w:proofErr w:type="spellStart"/>
+      <w:r>
+        <w:rPr>
+          <w:rFonts w:cs="Courier New"/>
+        </w:rPr>
+        <w:t>install_examples</w:t>
+      </w:r>
+      <w:proofErr w:type="spellEnd"/>
     </w:p>
     <w:p>
       <w:pPr>
@@ -2804,7 +3338,35 @@
         <w:rPr>
           <w:rFonts w:cs="Courier New"/>
         </w:rPr>
-        <w:t xml:space="preserve">                                        to: &lt;RAILS_ROOT&gt;/config/initializers</w:t>
+        <w:t xml:space="preserve">                                        </w:t>
+      </w:r>
+      <w:proofErr w:type="gramStart"/>
+      <w:r>
+        <w:rPr>
+          <w:rFonts w:cs="Courier New"/>
+        </w:rPr>
+        <w:t>to</w:t>
+      </w:r>
+      <w:proofErr w:type="gramEnd"/>
+      <w:r>
+        <w:rPr>
+          <w:rFonts w:cs="Courier New"/>
+        </w:rPr>
+        <w:t>: &lt;RAILS_ROOT&gt;/</w:t>
+      </w:r>
+      <w:proofErr w:type="spellStart"/>
+      <w:r>
+        <w:rPr>
+          <w:rFonts w:cs="Courier New"/>
+        </w:rPr>
+        <w:t>config</w:t>
+      </w:r>
+      <w:proofErr w:type="spellEnd"/>
+      <w:r>
+        <w:rPr>
+          <w:rFonts w:cs="Courier New"/>
+        </w:rPr>
+        <w:t>/initializers</w:t>
       </w:r>
     </w:p>
     <w:tbl>
@@ -2812,7 +3374,7 @@
         <w:tblStyle w:val="TableGrid"/>
         <w:tblW w:w="0" w:type="auto"/>
         <w:tblInd w:w="360" w:type="dxa"/>
-        <w:tblLook w:val="04A0"/>
+        <w:tblLook w:val="04A0" w:firstRow="1" w:lastRow="0" w:firstColumn="1" w:lastColumn="0" w:noHBand="0" w:noVBand="1"/>
       </w:tblPr>
       <w:tblGrid>
         <w:gridCol w:w="1818"/>
@@ -2900,12 +3462,14 @@
                 <w:rFonts w:cs="Courier New"/>
               </w:rPr>
             </w:pPr>
+            <w:proofErr w:type="spellStart"/>
             <w:r>
               <w:rPr>
                 <w:rFonts w:cs="Courier New"/>
               </w:rPr>
               <w:t>secret_token.rb</w:t>
             </w:r>
+            <w:proofErr w:type="spellEnd"/>
           </w:p>
         </w:tc>
         <w:tc>
@@ -2974,12 +3538,14 @@
                 <w:rFonts w:cs="Courier New"/>
               </w:rPr>
             </w:pPr>
+            <w:proofErr w:type="spellStart"/>
             <w:r>
               <w:rPr>
                 <w:rFonts w:cs="Courier New"/>
               </w:rPr>
               <w:t>session_store.rb</w:t>
             </w:r>
+            <w:proofErr w:type="spellEnd"/>
           </w:p>
         </w:tc>
         <w:tc>
@@ -3036,12 +3602,14 @@
                 <w:rFonts w:cs="Courier New"/>
               </w:rPr>
             </w:pPr>
+            <w:proofErr w:type="spellStart"/>
             <w:r>
               <w:rPr>
                 <w:rFonts w:cs="Courier New"/>
               </w:rPr>
               <w:t>setup_mailer.rb</w:t>
             </w:r>
+            <w:proofErr w:type="spellEnd"/>
           </w:p>
         </w:tc>
         <w:tc>
@@ -3080,7 +3648,21 @@
               <w:rPr>
                 <w:rFonts w:cs="Courier New"/>
               </w:rPr>
-              <w:t>Modify to use valid smtp address , port and domain for your organization</w:t>
+              <w:t xml:space="preserve">Modify to use valid </w:t>
+            </w:r>
+            <w:proofErr w:type="spellStart"/>
+            <w:r>
+              <w:rPr>
+                <w:rFonts w:cs="Courier New"/>
+              </w:rPr>
+              <w:t>smtp</w:t>
+            </w:r>
+            <w:proofErr w:type="spellEnd"/>
+            <w:r>
+              <w:rPr>
+                <w:rFonts w:cs="Courier New"/>
+              </w:rPr>
+              <w:t xml:space="preserve"> address , port and domain for your organization</w:t>
             </w:r>
           </w:p>
         </w:tc>
@@ -3109,8 +3691,28 @@
         <w:rPr>
           <w:rFonts w:cs="Courier New"/>
         </w:rPr>
-        <w:t>Copy the following files from: &lt;RAILS_ROOT&gt;/ public/system_examples</w:t>
-      </w:r>
+        <w:t>Copy the following files from: &lt;RAILS_ROOT</w:t>
+      </w:r>
+      <w:r>
+        <w:rPr>
+          <w:rFonts w:cs="Courier New"/>
+        </w:rPr>
+        <w:t>&gt;/app/assets</w:t>
+      </w:r>
+      <w:r>
+        <w:rPr>
+          <w:rFonts w:cs="Courier New"/>
+        </w:rPr>
+        <w:t>/</w:t>
+      </w:r>
+      <w:proofErr w:type="spellStart"/>
+      <w:r>
+        <w:rPr>
+          <w:rFonts w:cs="Courier New"/>
+        </w:rPr>
+        <w:t>system_examples</w:t>
+      </w:r>
+      <w:proofErr w:type="spellEnd"/>
     </w:p>
     <w:p>
       <w:pPr>
@@ -3134,7 +3736,7 @@
         <w:tblStyle w:val="TableGrid"/>
         <w:tblW w:w="0" w:type="auto"/>
         <w:tblInd w:w="360" w:type="dxa"/>
-        <w:tblLook w:val="04A0"/>
+        <w:tblLook w:val="04A0" w:firstRow="1" w:lastRow="0" w:firstColumn="1" w:lastColumn="0" w:noHBand="0" w:noVBand="1"/>
       </w:tblPr>
       <w:tblGrid>
         <w:gridCol w:w="1818"/>
@@ -3246,7 +3848,21 @@
               <w:rPr>
                 <w:rFonts w:cs="Courier New"/>
               </w:rPr>
-              <w:t>Specify root url for specific environment</w:t>
+              <w:t xml:space="preserve">Specify root </w:t>
+            </w:r>
+            <w:proofErr w:type="spellStart"/>
+            <w:r>
+              <w:rPr>
+                <w:rFonts w:cs="Courier New"/>
+              </w:rPr>
+              <w:t>url</w:t>
+            </w:r>
+            <w:proofErr w:type="spellEnd"/>
+            <w:r>
+              <w:rPr>
+                <w:rFonts w:cs="Courier New"/>
+              </w:rPr>
+              <w:t xml:space="preserve"> for specific environment</w:t>
             </w:r>
           </w:p>
         </w:tc>
@@ -3266,7 +3882,21 @@
               <w:rPr>
                 <w:rFonts w:cs="Courier New"/>
               </w:rPr>
-              <w:t>Modify to specify correct url.  For an initial development environment on a local machine, this will usually be http://localhost:3000</w:t>
+              <w:t xml:space="preserve">Modify to specify correct </w:t>
+            </w:r>
+            <w:proofErr w:type="spellStart"/>
+            <w:r>
+              <w:rPr>
+                <w:rFonts w:cs="Courier New"/>
+              </w:rPr>
+              <w:t>url</w:t>
+            </w:r>
+            <w:proofErr w:type="spellEnd"/>
+            <w:r>
+              <w:rPr>
+                <w:rFonts w:cs="Courier New"/>
+              </w:rPr>
+              <w:t>.  For an initial development environment on a local machine, this will usually be http://localhost:3000</w:t>
             </w:r>
           </w:p>
         </w:tc>
@@ -3308,7 +3938,21 @@
               <w:rPr>
                 <w:rFonts w:cs="Courier New"/>
               </w:rPr>
-              <w:t>Password and salt for ezcrypto encryption algorithm</w:t>
+              <w:t xml:space="preserve">Password and salt for </w:t>
+            </w:r>
+            <w:proofErr w:type="spellStart"/>
+            <w:r>
+              <w:rPr>
+                <w:rFonts w:cs="Courier New"/>
+              </w:rPr>
+              <w:t>ezcrypto</w:t>
+            </w:r>
+            <w:proofErr w:type="spellEnd"/>
+            <w:r>
+              <w:rPr>
+                <w:rFonts w:cs="Courier New"/>
+              </w:rPr>
+              <w:t xml:space="preserve"> encryption algorithm</w:t>
             </w:r>
           </w:p>
         </w:tc>
@@ -3390,7 +4034,21 @@
               <w:rPr>
                 <w:rFonts w:cs="Courier New"/>
               </w:rPr>
-              <w:t>Modify to specify whether emails are automatically triggered or not, and if so, specify correct to and from email addresses.  See README_emails.txt in system_examples directory for details on specific parameters.  Initially you will probably want to set this to NOEMAIL.</w:t>
+              <w:t xml:space="preserve">Modify to specify whether emails are automatically triggered or not, and if so, specify correct to and from email addresses.  See README_emails.txt in </w:t>
+            </w:r>
+            <w:proofErr w:type="spellStart"/>
+            <w:r>
+              <w:rPr>
+                <w:rFonts w:cs="Courier New"/>
+              </w:rPr>
+              <w:t>system_examples</w:t>
+            </w:r>
+            <w:proofErr w:type="spellEnd"/>
+            <w:r>
+              <w:rPr>
+                <w:rFonts w:cs="Courier New"/>
+              </w:rPr>
+              <w:t xml:space="preserve"> directory for details on specific parameters.  Initially you will probably want to set this to NOEMAIL.</w:t>
             </w:r>
           </w:p>
         </w:tc>
@@ -3408,222 +4066,446 @@
         <w:rPr>
           <w:rFonts w:cs="Courier New"/>
         </w:rPr>
-        <w:t xml:space="preserve">Note:  Since some of these files contain passwords, you may wish to store the physical files elsewhere on your file system, and use symlinks to reference them at the locations above.  If you are using git the files above are in .gitignore.  </w:t>
+        <w:t xml:space="preserve">Note:  Since some of these files contain passwords, you may wish to store the physical files elsewhere on your file system, and use </w:t>
+      </w:r>
+      <w:proofErr w:type="spellStart"/>
+      <w:r>
+        <w:rPr>
+          <w:rFonts w:cs="Courier New"/>
+        </w:rPr>
+        <w:t>symlinks</w:t>
+      </w:r>
+      <w:proofErr w:type="spellEnd"/>
+      <w:r>
+        <w:rPr>
+          <w:rFonts w:cs="Courier New"/>
+        </w:rPr>
+        <w:t xml:space="preserve"> to reference them at the locations above.  If you are using </w:t>
+      </w:r>
+      <w:proofErr w:type="spellStart"/>
+      <w:r>
+        <w:rPr>
+          <w:rFonts w:cs="Courier New"/>
+        </w:rPr>
+        <w:t>git</w:t>
+      </w:r>
+      <w:proofErr w:type="spellEnd"/>
+      <w:r>
+        <w:rPr>
+          <w:rFonts w:cs="Courier New"/>
+        </w:rPr>
+        <w:t xml:space="preserve"> the files above are in .</w:t>
+      </w:r>
+      <w:proofErr w:type="spellStart"/>
+      <w:r>
+        <w:rPr>
+          <w:rFonts w:cs="Courier New"/>
+        </w:rPr>
+        <w:t>gitignore</w:t>
+      </w:r>
+      <w:proofErr w:type="spellEnd"/>
+      <w:r>
+        <w:rPr>
+          <w:rFonts w:cs="Courier New"/>
+        </w:rPr>
+        <w:t xml:space="preserve">.  </w:t>
       </w:r>
     </w:p>
     <w:p>
       <w:pPr>
         <w:pStyle w:val="Heading3"/>
       </w:pPr>
-      <w:bookmarkStart w:id="9" w:name="_Toc387596160"/>
+      <w:bookmarkStart w:id="10" w:name="_Toc387596160"/>
       <w:r>
         <w:t>Ruby Gem Installation</w:t>
-      </w:r>
-      <w:bookmarkEnd w:id="9"/>
-    </w:p>
-    <w:p>
-      <w:r>
-        <w:t>From the command line, navigate to your RAILS_ROOT directory, and enter the following command:</w:t>
-      </w:r>
-    </w:p>
-    <w:p>
-      <w:pPr>
-        <w:spacing w:after="0"/>
-        <w:rPr>
-          <w:color w:val="0D0D0D" w:themeColor="text1" w:themeTint="F2"/>
-        </w:rPr>
-      </w:pPr>
-      <w:r>
-        <w:rPr>
-          <w:rFonts w:ascii="Courier New" w:hAnsi="Courier New" w:cs="Courier New"/>
-          <w:color w:val="0D0D0D" w:themeColor="text1" w:themeTint="F2"/>
-        </w:rPr>
-        <w:t>bundle install</w:t>
-      </w:r>
-    </w:p>
-    <w:p>
-      <w:pPr>
-        <w:spacing w:after="0"/>
-        <w:rPr>
-          <w:i/>
-          <w:color w:val="0D0D0D" w:themeColor="text1" w:themeTint="F2"/>
-        </w:rPr>
-      </w:pPr>
-      <w:r>
-        <w:rPr>
-          <w:i/>
-          <w:color w:val="0D0D0D" w:themeColor="text1" w:themeTint="F2"/>
-        </w:rPr>
-        <w:t>Installs all ruby gems and their associated dependencies, for gems listed in application Gemfile.</w:t>
-      </w:r>
-    </w:p>
-    <w:p>
-      <w:pPr>
-        <w:pStyle w:val="Heading3"/>
-      </w:pPr>
-      <w:bookmarkStart w:id="10" w:name="_Toc387596161"/>
-      <w:r>
-        <w:t>Database Initialization</w:t>
       </w:r>
       <w:bookmarkEnd w:id="10"/>
     </w:p>
     <w:p>
-      <w:pPr>
-        <w:rPr>
-          <w:b/>
-        </w:rPr>
-      </w:pPr>
-      <w:r>
-        <w:t>Review the database.yml file which you updated in the ‘Configuration’ section above, and ensure that the username specified has create, insert, update, and select privileges for the database(s) specified.</w:t>
+      <w:r>
+        <w:t>From the command line, navigate to your RAILS_ROOT directory, and enter the following command:</w:t>
       </w:r>
     </w:p>
     <w:p>
-      <w:r>
-        <w:t>From the command line, navigate to your RAILS_ROOT directory, and enter the following commands:</w:t>
+      <w:pPr>
+        <w:spacing w:after="0"/>
+        <w:rPr>
+          <w:color w:val="0D0D0D" w:themeColor="text1" w:themeTint="F2"/>
+        </w:rPr>
+      </w:pPr>
+      <w:proofErr w:type="gramStart"/>
+      <w:r>
+        <w:rPr>
+          <w:rFonts w:ascii="Courier New" w:hAnsi="Courier New" w:cs="Courier New"/>
+          <w:color w:val="0D0D0D" w:themeColor="text1" w:themeTint="F2"/>
+        </w:rPr>
+        <w:t>bundle</w:t>
+      </w:r>
+      <w:proofErr w:type="gramEnd"/>
+      <w:r>
+        <w:rPr>
+          <w:rFonts w:ascii="Courier New" w:hAnsi="Courier New" w:cs="Courier New"/>
+          <w:color w:val="0D0D0D" w:themeColor="text1" w:themeTint="F2"/>
+        </w:rPr>
+        <w:t xml:space="preserve"> install</w:t>
       </w:r>
     </w:p>
     <w:p>
       <w:pPr>
         <w:spacing w:after="0"/>
         <w:rPr>
+          <w:i/>
           <w:color w:val="0D0D0D" w:themeColor="text1" w:themeTint="F2"/>
         </w:rPr>
       </w:pPr>
       <w:r>
         <w:rPr>
-          <w:rFonts w:ascii="Courier New" w:hAnsi="Courier New" w:cs="Courier New"/>
+          <w:i/>
           <w:color w:val="0D0D0D" w:themeColor="text1" w:themeTint="F2"/>
         </w:rPr>
-        <w:t>rake db:create RAILS_ENV=development</w:t>
+        <w:t xml:space="preserve">Installs all ruby gems and their associated dependencies, for gems listed in application </w:t>
+      </w:r>
+      <w:proofErr w:type="spellStart"/>
+      <w:r>
+        <w:rPr>
+          <w:i/>
+          <w:color w:val="0D0D0D" w:themeColor="text1" w:themeTint="F2"/>
+        </w:rPr>
+        <w:t>Gemfile</w:t>
+      </w:r>
+      <w:proofErr w:type="spellEnd"/>
+      <w:r>
+        <w:rPr>
+          <w:i/>
+          <w:color w:val="0D0D0D" w:themeColor="text1" w:themeTint="F2"/>
+        </w:rPr>
+        <w:t>.</w:t>
       </w:r>
     </w:p>
     <w:p>
       <w:pPr>
-        <w:spacing w:after="0"/>
-        <w:rPr>
-          <w:i/>
-          <w:color w:val="0D0D0D" w:themeColor="text1" w:themeTint="F2"/>
-        </w:rPr>
-      </w:pPr>
-      <w:r>
-        <w:rPr>
-          <w:i/>
-          <w:color w:val="0D0D0D" w:themeColor="text1" w:themeTint="F2"/>
-        </w:rPr>
-        <w:t>Creates the database specified in the ‘development’ block in database.yml</w:t>
-      </w:r>
-    </w:p>
-    <w:p>
-      <w:pPr>
-        <w:spacing w:after="0"/>
-        <w:rPr>
-          <w:i/>
-          <w:color w:val="0D0D0D" w:themeColor="text1" w:themeTint="F2"/>
-        </w:rPr>
-      </w:pPr>
-    </w:p>
-    <w:p>
-      <w:pPr>
-        <w:spacing w:after="0"/>
-        <w:rPr>
-          <w:color w:val="0D0D0D" w:themeColor="text1" w:themeTint="F2"/>
-        </w:rPr>
-      </w:pPr>
-      <w:r>
-        <w:rPr>
-          <w:rFonts w:ascii="Courier New" w:hAnsi="Courier New" w:cs="Courier New"/>
-          <w:color w:val="0D0D0D" w:themeColor="text1" w:themeTint="F2"/>
-        </w:rPr>
-        <w:t>rake db:schema:load RAILS_ENV=development</w:t>
-      </w:r>
-    </w:p>
-    <w:p>
-      <w:pPr>
-        <w:rPr>
-          <w:i/>
-          <w:color w:val="0D0D0D" w:themeColor="text1" w:themeTint="F2"/>
-        </w:rPr>
-      </w:pPr>
-      <w:r>
-        <w:rPr>
-          <w:i/>
-          <w:color w:val="0D0D0D" w:themeColor="text1" w:themeTint="F2"/>
-        </w:rPr>
-        <w:t>Creates all required tables in the database specified in the ‘development’ block in database.yml</w:t>
-      </w:r>
-    </w:p>
-    <w:p>
-      <w:pPr>
-        <w:spacing w:after="0"/>
-        <w:rPr>
-          <w:color w:val="0D0D0D" w:themeColor="text1" w:themeTint="F2"/>
-        </w:rPr>
-      </w:pPr>
-      <w:r>
-        <w:rPr>
-          <w:rFonts w:ascii="Courier New" w:hAnsi="Courier New" w:cs="Courier New"/>
-          <w:color w:val="0D0D0D" w:themeColor="text1" w:themeTint="F2"/>
-        </w:rPr>
-        <w:t>rake db:seed RAILS_ENV=development</w:t>
-      </w:r>
-    </w:p>
-    <w:p>
-      <w:pPr>
-        <w:spacing w:after="0"/>
-        <w:rPr>
-          <w:i/>
-          <w:color w:val="0D0D0D" w:themeColor="text1" w:themeTint="F2"/>
-        </w:rPr>
-      </w:pPr>
-      <w:r>
-        <w:rPr>
-          <w:i/>
-          <w:color w:val="0D0D0D" w:themeColor="text1" w:themeTint="F2"/>
-        </w:rPr>
-        <w:t>Runs code in db/seeds.rb to add initial values to system tables, eg users/roles, alignment references, categories for drop-down lists</w:t>
-      </w:r>
-    </w:p>
-    <w:p>
-      <w:pPr>
         <w:pStyle w:val="Heading3"/>
       </w:pPr>
-      <w:bookmarkStart w:id="11" w:name="_Toc387596162"/>
-      <w:r>
-        <w:lastRenderedPageBreak/>
-        <w:t xml:space="preserve">Starting </w:t>
-      </w:r>
-      <w:r>
-        <w:t>Web Server</w:t>
+      <w:bookmarkStart w:id="11" w:name="_Toc387596161"/>
+      <w:r>
+        <w:t>Database Initialization</w:t>
       </w:r>
       <w:bookmarkEnd w:id="11"/>
     </w:p>
     <w:p>
-      <w:r>
-        <w:t>From the command line, navigate to your RAILS_ROOT directory, and start the built-in Rails web server by entering the following command:</w:t>
+      <w:pPr>
+        <w:rPr>
+          <w:b/>
+        </w:rPr>
+      </w:pPr>
+      <w:r>
+        <w:t xml:space="preserve">Review the </w:t>
+      </w:r>
+      <w:proofErr w:type="spellStart"/>
+      <w:r>
+        <w:t>database.yml</w:t>
+      </w:r>
+      <w:proofErr w:type="spellEnd"/>
+      <w:r>
+        <w:t xml:space="preserve"> file which you updated in the ‘Configuration’ section above, and ensure that the username specified has create, insert, update, and select privileges for the database(s) specified.</w:t>
       </w:r>
     </w:p>
     <w:p>
-      <w:pPr>
-        <w:ind w:left="720"/>
-        <w:rPr>
-          <w:rFonts w:ascii="Courier New" w:hAnsi="Courier New" w:cs="Courier New"/>
-        </w:rPr>
-      </w:pPr>
-      <w:r>
-        <w:rPr>
-          <w:rFonts w:ascii="Courier New" w:hAnsi="Courier New" w:cs="Courier New"/>
-        </w:rPr>
-        <w:t xml:space="preserve">rails </w:t>
-      </w:r>
-      <w:r>
-        <w:rPr>
-          <w:rFonts w:ascii="Courier New" w:hAnsi="Courier New" w:cs="Courier New"/>
-        </w:rPr>
-        <w:t>server</w:t>
+      <w:r>
+        <w:t>From the command line, navigate to your RAILS_ROOT directory, and enter the following commands:</w:t>
       </w:r>
     </w:p>
     <w:p>
       <w:pPr>
+        <w:spacing w:after="0"/>
+        <w:rPr>
+          <w:color w:val="0D0D0D" w:themeColor="text1" w:themeTint="F2"/>
+        </w:rPr>
+      </w:pPr>
+      <w:proofErr w:type="gramStart"/>
+      <w:r>
+        <w:rPr>
+          <w:rFonts w:ascii="Courier New" w:hAnsi="Courier New" w:cs="Courier New"/>
+          <w:color w:val="0D0D0D" w:themeColor="text1" w:themeTint="F2"/>
+        </w:rPr>
+        <w:t>rake</w:t>
+      </w:r>
+      <w:proofErr w:type="gramEnd"/>
+      <w:r>
+        <w:rPr>
+          <w:rFonts w:ascii="Courier New" w:hAnsi="Courier New" w:cs="Courier New"/>
+          <w:color w:val="0D0D0D" w:themeColor="text1" w:themeTint="F2"/>
+        </w:rPr>
+        <w:t xml:space="preserve"> </w:t>
+      </w:r>
+      <w:proofErr w:type="spellStart"/>
+      <w:r>
+        <w:rPr>
+          <w:rFonts w:ascii="Courier New" w:hAnsi="Courier New" w:cs="Courier New"/>
+          <w:color w:val="0D0D0D" w:themeColor="text1" w:themeTint="F2"/>
+        </w:rPr>
+        <w:t>db:create</w:t>
+      </w:r>
+      <w:proofErr w:type="spellEnd"/>
+      <w:r>
+        <w:rPr>
+          <w:rFonts w:ascii="Courier New" w:hAnsi="Courier New" w:cs="Courier New"/>
+          <w:color w:val="0D0D0D" w:themeColor="text1" w:themeTint="F2"/>
+        </w:rPr>
+        <w:t xml:space="preserve"> RAILS_ENV=development</w:t>
+      </w:r>
+    </w:p>
+    <w:p>
+      <w:pPr>
+        <w:spacing w:after="0"/>
+        <w:rPr>
+          <w:i/>
+          <w:color w:val="0D0D0D" w:themeColor="text1" w:themeTint="F2"/>
+        </w:rPr>
+      </w:pPr>
+      <w:r>
+        <w:rPr>
+          <w:i/>
+          <w:color w:val="0D0D0D" w:themeColor="text1" w:themeTint="F2"/>
+        </w:rPr>
+        <w:t xml:space="preserve">Creates the database specified in the ‘development’ block in </w:t>
+      </w:r>
+      <w:proofErr w:type="spellStart"/>
+      <w:r>
+        <w:rPr>
+          <w:i/>
+          <w:color w:val="0D0D0D" w:themeColor="text1" w:themeTint="F2"/>
+        </w:rPr>
+        <w:t>database.yml</w:t>
+      </w:r>
+      <w:proofErr w:type="spellEnd"/>
+    </w:p>
+    <w:p>
+      <w:pPr>
+        <w:spacing w:after="0"/>
+        <w:rPr>
+          <w:i/>
+          <w:color w:val="0D0D0D" w:themeColor="text1" w:themeTint="F2"/>
+        </w:rPr>
+      </w:pPr>
+    </w:p>
+    <w:p>
+      <w:pPr>
+        <w:spacing w:after="0"/>
+        <w:rPr>
+          <w:color w:val="0D0D0D" w:themeColor="text1" w:themeTint="F2"/>
+        </w:rPr>
+      </w:pPr>
+      <w:proofErr w:type="gramStart"/>
+      <w:r>
+        <w:rPr>
+          <w:rFonts w:ascii="Courier New" w:hAnsi="Courier New" w:cs="Courier New"/>
+          <w:color w:val="0D0D0D" w:themeColor="text1" w:themeTint="F2"/>
+        </w:rPr>
+        <w:t>rake</w:t>
+      </w:r>
+      <w:proofErr w:type="gramEnd"/>
+      <w:r>
+        <w:rPr>
+          <w:rFonts w:ascii="Courier New" w:hAnsi="Courier New" w:cs="Courier New"/>
+          <w:color w:val="0D0D0D" w:themeColor="text1" w:themeTint="F2"/>
+        </w:rPr>
+        <w:t xml:space="preserve"> </w:t>
+      </w:r>
+      <w:proofErr w:type="spellStart"/>
+      <w:r>
+        <w:rPr>
+          <w:rFonts w:ascii="Courier New" w:hAnsi="Courier New" w:cs="Courier New"/>
+          <w:color w:val="0D0D0D" w:themeColor="text1" w:themeTint="F2"/>
+        </w:rPr>
+        <w:t>db:schema:load</w:t>
+      </w:r>
+      <w:proofErr w:type="spellEnd"/>
+      <w:r>
+        <w:rPr>
+          <w:rFonts w:ascii="Courier New" w:hAnsi="Courier New" w:cs="Courier New"/>
+          <w:color w:val="0D0D0D" w:themeColor="text1" w:themeTint="F2"/>
+        </w:rPr>
+        <w:t xml:space="preserve"> RAILS_ENV=development</w:t>
+      </w:r>
+    </w:p>
+    <w:p>
+      <w:pPr>
+        <w:rPr>
+          <w:i/>
+          <w:color w:val="0D0D0D" w:themeColor="text1" w:themeTint="F2"/>
+        </w:rPr>
+      </w:pPr>
+      <w:r>
+        <w:rPr>
+          <w:i/>
+          <w:color w:val="0D0D0D" w:themeColor="text1" w:themeTint="F2"/>
+        </w:rPr>
+        <w:t xml:space="preserve">Creates all required tables in the database specified in the ‘development’ block in </w:t>
+      </w:r>
+      <w:proofErr w:type="spellStart"/>
+      <w:r>
+        <w:rPr>
+          <w:i/>
+          <w:color w:val="0D0D0D" w:themeColor="text1" w:themeTint="F2"/>
+        </w:rPr>
+        <w:t>database.yml</w:t>
+      </w:r>
+      <w:proofErr w:type="spellEnd"/>
+    </w:p>
+    <w:p>
+      <w:pPr>
+        <w:spacing w:after="0"/>
+        <w:rPr>
+          <w:color w:val="0D0D0D" w:themeColor="text1" w:themeTint="F2"/>
+        </w:rPr>
+      </w:pPr>
+      <w:proofErr w:type="gramStart"/>
+      <w:r>
+        <w:rPr>
+          <w:rFonts w:ascii="Courier New" w:hAnsi="Courier New" w:cs="Courier New"/>
+          <w:color w:val="0D0D0D" w:themeColor="text1" w:themeTint="F2"/>
+        </w:rPr>
+        <w:t>rake</w:t>
+      </w:r>
+      <w:proofErr w:type="gramEnd"/>
+      <w:r>
+        <w:rPr>
+          <w:rFonts w:ascii="Courier New" w:hAnsi="Courier New" w:cs="Courier New"/>
+          <w:color w:val="0D0D0D" w:themeColor="text1" w:themeTint="F2"/>
+        </w:rPr>
+        <w:t xml:space="preserve"> </w:t>
+      </w:r>
+      <w:proofErr w:type="spellStart"/>
+      <w:r>
+        <w:rPr>
+          <w:rFonts w:ascii="Courier New" w:hAnsi="Courier New" w:cs="Courier New"/>
+          <w:color w:val="0D0D0D" w:themeColor="text1" w:themeTint="F2"/>
+        </w:rPr>
+        <w:t>db:seed</w:t>
+      </w:r>
+      <w:proofErr w:type="spellEnd"/>
+      <w:r>
+        <w:rPr>
+          <w:rFonts w:ascii="Courier New" w:hAnsi="Courier New" w:cs="Courier New"/>
+          <w:color w:val="0D0D0D" w:themeColor="text1" w:themeTint="F2"/>
+        </w:rPr>
+        <w:t xml:space="preserve"> RAILS_ENV=development</w:t>
+      </w:r>
+    </w:p>
+    <w:p>
+      <w:pPr>
+        <w:spacing w:after="0"/>
+        <w:rPr>
+          <w:i/>
+          <w:color w:val="0D0D0D" w:themeColor="text1" w:themeTint="F2"/>
+        </w:rPr>
+      </w:pPr>
+      <w:r>
+        <w:rPr>
+          <w:i/>
+          <w:color w:val="0D0D0D" w:themeColor="text1" w:themeTint="F2"/>
+        </w:rPr>
+        <w:t xml:space="preserve">Runs code in </w:t>
+      </w:r>
+      <w:proofErr w:type="spellStart"/>
+      <w:r>
+        <w:rPr>
+          <w:i/>
+          <w:color w:val="0D0D0D" w:themeColor="text1" w:themeTint="F2"/>
+        </w:rPr>
+        <w:t>db</w:t>
+      </w:r>
+      <w:proofErr w:type="spellEnd"/>
+      <w:r>
+        <w:rPr>
+          <w:i/>
+          <w:color w:val="0D0D0D" w:themeColor="text1" w:themeTint="F2"/>
+        </w:rPr>
+        <w:t>/</w:t>
+      </w:r>
+      <w:proofErr w:type="spellStart"/>
+      <w:r>
+        <w:rPr>
+          <w:i/>
+          <w:color w:val="0D0D0D" w:themeColor="text1" w:themeTint="F2"/>
+        </w:rPr>
+        <w:t>seeds.rb</w:t>
+      </w:r>
+      <w:proofErr w:type="spellEnd"/>
+      <w:r>
+        <w:rPr>
+          <w:i/>
+          <w:color w:val="0D0D0D" w:themeColor="text1" w:themeTint="F2"/>
+        </w:rPr>
+        <w:t xml:space="preserve"> to add initial values to system tables, </w:t>
+      </w:r>
+      <w:proofErr w:type="spellStart"/>
+      <w:r>
+        <w:rPr>
+          <w:i/>
+          <w:color w:val="0D0D0D" w:themeColor="text1" w:themeTint="F2"/>
+        </w:rPr>
+        <w:t>eg</w:t>
+      </w:r>
+      <w:proofErr w:type="spellEnd"/>
+      <w:r>
+        <w:rPr>
+          <w:i/>
+          <w:color w:val="0D0D0D" w:themeColor="text1" w:themeTint="F2"/>
+        </w:rPr>
+        <w:t xml:space="preserve"> users/roles, alignment references, categories for drop-down lists</w:t>
+      </w:r>
+    </w:p>
+    <w:p>
+      <w:pPr>
+        <w:pStyle w:val="Heading3"/>
+      </w:pPr>
+      <w:bookmarkStart w:id="12" w:name="_Toc387596162"/>
+      <w:r>
+        <w:lastRenderedPageBreak/>
+        <w:t xml:space="preserve">Starting </w:t>
+      </w:r>
+      <w:r>
+        <w:t>Web Server</w:t>
+      </w:r>
+      <w:bookmarkEnd w:id="12"/>
+    </w:p>
+    <w:p>
+      <w:r>
+        <w:t>From the command line, navigate to your RAILS_ROOT directory, and start the built-in Rails web server by entering the following command:</w:t>
+      </w:r>
+    </w:p>
+    <w:p>
+      <w:pPr>
+        <w:ind w:left="720"/>
+        <w:rPr>
+          <w:rFonts w:ascii="Courier New" w:hAnsi="Courier New" w:cs="Courier New"/>
+        </w:rPr>
+      </w:pPr>
+      <w:proofErr w:type="gramStart"/>
+      <w:r>
+        <w:rPr>
+          <w:rFonts w:ascii="Courier New" w:hAnsi="Courier New" w:cs="Courier New"/>
+        </w:rPr>
+        <w:t>rails</w:t>
+      </w:r>
+      <w:proofErr w:type="gramEnd"/>
+      <w:r>
+        <w:rPr>
+          <w:rFonts w:ascii="Courier New" w:hAnsi="Courier New" w:cs="Courier New"/>
+        </w:rPr>
+        <w:t xml:space="preserve"> </w:t>
+      </w:r>
+      <w:r>
+        <w:rPr>
+          <w:rFonts w:ascii="Courier New" w:hAnsi="Courier New" w:cs="Courier New"/>
+        </w:rPr>
+        <w:t>server</w:t>
+      </w:r>
+    </w:p>
+    <w:p>
+      <w:pPr>
         <w:rPr>
           <w:rFonts w:cs="Courier New"/>
         </w:rPr>
@@ -3632,7 +4514,21 @@
         <w:rPr>
           <w:rFonts w:cs="Courier New"/>
         </w:rPr>
-        <w:t xml:space="preserve">From any standard web browser (Internet Explorer, Firefox, Safari, Chrome), go to </w:t>
+        <w:t xml:space="preserve">From any standard web browser (Internet Explorer, Firefox, Safari, </w:t>
+      </w:r>
+      <w:proofErr w:type="gramStart"/>
+      <w:r>
+        <w:rPr>
+          <w:rFonts w:cs="Courier New"/>
+        </w:rPr>
+        <w:t>Chrome</w:t>
+      </w:r>
+      <w:proofErr w:type="gramEnd"/>
+      <w:r>
+        <w:rPr>
+          <w:rFonts w:cs="Courier New"/>
+        </w:rPr>
+        <w:t xml:space="preserve">), go to </w:t>
       </w:r>
       <w:hyperlink r:id="rId13" w:history="1">
         <w:r>
@@ -3647,7 +4543,21 @@
         <w:rPr>
           <w:rFonts w:cs="Courier New"/>
         </w:rPr>
-        <w:t xml:space="preserve">  This should bring you to the MendeLIMS login page below:</w:t>
+        <w:t xml:space="preserve">  This should bring you to the </w:t>
+      </w:r>
+      <w:proofErr w:type="spellStart"/>
+      <w:r>
+        <w:rPr>
+          <w:rFonts w:cs="Courier New"/>
+        </w:rPr>
+        <w:t>MendeLIMS</w:t>
+      </w:r>
+      <w:proofErr w:type="spellEnd"/>
+      <w:r>
+        <w:rPr>
+          <w:rFonts w:cs="Courier New"/>
+        </w:rPr>
+        <w:t xml:space="preserve"> login page below:</w:t>
       </w:r>
     </w:p>
     <w:p>
@@ -3724,7 +4634,29 @@
         <w:rPr>
           <w:color w:val="0D0D0D" w:themeColor="text1" w:themeTint="F2"/>
         </w:rPr>
-        <w:t xml:space="preserve">The database table initialization step will have created one user: admin, with a password: LIMS!pswd   </w:t>
+        <w:t xml:space="preserve">The database table initialization step will have created one user: admin, with a password: </w:t>
+      </w:r>
+      <w:proofErr w:type="spellStart"/>
+      <w:r>
+        <w:rPr>
+          <w:color w:val="0D0D0D" w:themeColor="text1" w:themeTint="F2"/>
+        </w:rPr>
+        <w:t>LIMS</w:t>
+      </w:r>
+      <w:proofErr w:type="gramStart"/>
+      <w:r>
+        <w:rPr>
+          <w:color w:val="0D0D0D" w:themeColor="text1" w:themeTint="F2"/>
+        </w:rPr>
+        <w:t>!pswd</w:t>
+      </w:r>
+      <w:proofErr w:type="spellEnd"/>
+      <w:proofErr w:type="gramEnd"/>
+      <w:r>
+        <w:rPr>
+          <w:color w:val="0D0D0D" w:themeColor="text1" w:themeTint="F2"/>
+        </w:rPr>
+        <w:t xml:space="preserve">   </w:t>
       </w:r>
     </w:p>
     <w:p>
@@ -3813,11 +4745,11 @@
       <w:pPr>
         <w:pStyle w:val="Heading3"/>
       </w:pPr>
-      <w:bookmarkStart w:id="12" w:name="_Toc387596163"/>
+      <w:bookmarkStart w:id="13" w:name="_Toc387596163"/>
       <w:r>
         <w:t>Troubleshooting</w:t>
       </w:r>
-      <w:bookmarkEnd w:id="12"/>
+      <w:bookmarkEnd w:id="13"/>
     </w:p>
     <w:p>
       <w:r>
@@ -3890,31 +4822,39 @@
       <w:pPr>
         <w:pStyle w:val="Heading2"/>
       </w:pPr>
-      <w:bookmarkStart w:id="13" w:name="_Toc387596164"/>
+      <w:bookmarkStart w:id="14" w:name="_Toc387596164"/>
       <w:r>
         <w:t>Moving To A Production Environment</w:t>
-      </w:r>
-      <w:bookmarkEnd w:id="13"/>
-    </w:p>
-    <w:p>
-      <w:pPr>
-        <w:pStyle w:val="Heading3"/>
-      </w:pPr>
-      <w:bookmarkStart w:id="14" w:name="_Toc387596165"/>
-      <w:r>
-        <w:t>Recommendations and Resources</w:t>
       </w:r>
       <w:bookmarkEnd w:id="14"/>
     </w:p>
     <w:p>
       <w:pPr>
+        <w:pStyle w:val="Heading3"/>
+      </w:pPr>
+      <w:bookmarkStart w:id="15" w:name="_Toc387596165"/>
+      <w:r>
+        <w:t>Recommendations and Resources</w:t>
+      </w:r>
+      <w:bookmarkEnd w:id="15"/>
+    </w:p>
+    <w:p>
+      <w:pPr>
         <w:rPr>
           <w:b/>
           <w:smallCaps/>
         </w:rPr>
       </w:pPr>
       <w:r>
-        <w:t xml:space="preserve">To move to a production environment, an apache2/passenger web server running on an ubuntu operating system is recommended, though other options are certainly available and likely to be successful.  Helpful documentation on making this transition is at: </w:t>
+        <w:t xml:space="preserve">To move to a production environment, an apache2/passenger web server running on an </w:t>
+      </w:r>
+      <w:proofErr w:type="spellStart"/>
+      <w:r>
+        <w:t>ubuntu</w:t>
+      </w:r>
+      <w:proofErr w:type="spellEnd"/>
+      <w:r>
+        <w:t xml:space="preserve"> operating system is recommended, though other options are certainly available and likely to be successful.  Helpful documentation on making this transition is at: </w:t>
       </w:r>
       <w:hyperlink r:id="rId18" w:history="1">
         <w:r>
@@ -3936,8 +4876,13 @@
         <w:t>resources applicable to</w:t>
       </w:r>
       <w:r>
-        <w:t xml:space="preserve"> ubuntu</w:t>
-      </w:r>
+        <w:t xml:space="preserve"> </w:t>
+      </w:r>
+      <w:proofErr w:type="spellStart"/>
+      <w:r>
+        <w:t>ubuntu</w:t>
+      </w:r>
+      <w:proofErr w:type="spellEnd"/>
       <w:r>
         <w:t>/apache2/passenger</w:t>
       </w:r>
@@ -3971,8 +4916,13 @@
       <w:pPr>
         <w:spacing w:after="0"/>
       </w:pPr>
-      <w:r>
-        <w:t xml:space="preserve">Phusion Passenger application server:  </w:t>
+      <w:proofErr w:type="spellStart"/>
+      <w:r>
+        <w:t>Phusion</w:t>
+      </w:r>
+      <w:proofErr w:type="spellEnd"/>
+      <w:r>
+        <w:t xml:space="preserve"> Passenger application server:  </w:t>
       </w:r>
       <w:hyperlink r:id="rId20" w:history="1">
         <w:r>
@@ -4052,7 +5002,7 @@
 </file>
 
 <file path=word/endnotes.xml><?xml version="1.0" encoding="utf-8"?>
-<w:endnotes xmlns:ve="http://schemas.openxmlformats.org/markup-compatibility/2006" xmlns:o="urn:schemas-microsoft-com:office:office" xmlns:r="http://schemas.openxmlformats.org/officeDocument/2006/relationships" xmlns:m="http://schemas.openxmlformats.org/officeDocument/2006/math" xmlns:v="urn:schemas-microsoft-com:vml" xmlns:wp="http://schemas.openxmlformats.org/drawingml/2006/wordprocessingDrawing" xmlns:w10="urn:schemas-microsoft-com:office:word" xmlns:w="http://schemas.openxmlformats.org/wordprocessingml/2006/main" xmlns:wne="http://schemas.microsoft.com/office/word/2006/wordml">
+<w:endnotes xmlns:wpc="http://schemas.microsoft.com/office/word/2010/wordprocessingCanvas" xmlns:mc="http://schemas.openxmlformats.org/markup-compatibility/2006" xmlns:o="urn:schemas-microsoft-com:office:office" xmlns:r="http://schemas.openxmlformats.org/officeDocument/2006/relationships" xmlns:m="http://schemas.openxmlformats.org/officeDocument/2006/math" xmlns:v="urn:schemas-microsoft-com:vml" xmlns:wp14="http://schemas.microsoft.com/office/word/2010/wordprocessingDrawing" xmlns:wp="http://schemas.openxmlformats.org/drawingml/2006/wordprocessingDrawing" xmlns:w10="urn:schemas-microsoft-com:office:word" xmlns:w="http://schemas.openxmlformats.org/wordprocessingml/2006/main" xmlns:w14="http://schemas.microsoft.com/office/word/2010/wordml" xmlns:w15="http://schemas.microsoft.com/office/word/2012/wordml" xmlns:wpg="http://schemas.microsoft.com/office/word/2010/wordprocessingGroup" xmlns:wpi="http://schemas.microsoft.com/office/word/2010/wordprocessingInk" xmlns:wne="http://schemas.microsoft.com/office/word/2006/wordml" xmlns:wps="http://schemas.microsoft.com/office/word/2010/wordprocessingShape" mc:Ignorable="w14 w15 wp14">
   <w:endnote w:type="separator" w:id="-1">
     <w:p>
       <w:pPr>
@@ -4077,7 +5027,7 @@
 </file>
 
 <file path=word/footer1.xml><?xml version="1.0" encoding="utf-8"?>
-<w:ftr xmlns:ve="http://schemas.openxmlformats.org/markup-compatibility/2006" xmlns:o="urn:schemas-microsoft-com:office:office" xmlns:r="http://schemas.openxmlformats.org/officeDocument/2006/relationships" xmlns:m="http://schemas.openxmlformats.org/officeDocument/2006/math" xmlns:v="urn:schemas-microsoft-com:vml" xmlns:wp="http://schemas.openxmlformats.org/drawingml/2006/wordprocessingDrawing" xmlns:w10="urn:schemas-microsoft-com:office:word" xmlns:w="http://schemas.openxmlformats.org/wordprocessingml/2006/main" xmlns:wne="http://schemas.microsoft.com/office/word/2006/wordml">
+<w:ftr xmlns:wpc="http://schemas.microsoft.com/office/word/2010/wordprocessingCanvas" xmlns:mc="http://schemas.openxmlformats.org/markup-compatibility/2006" xmlns:o="urn:schemas-microsoft-com:office:office" xmlns:r="http://schemas.openxmlformats.org/officeDocument/2006/relationships" xmlns:m="http://schemas.openxmlformats.org/officeDocument/2006/math" xmlns:v="urn:schemas-microsoft-com:vml" xmlns:wp14="http://schemas.microsoft.com/office/word/2010/wordprocessingDrawing" xmlns:wp="http://schemas.openxmlformats.org/drawingml/2006/wordprocessingDrawing" xmlns:w10="urn:schemas-microsoft-com:office:word" xmlns:w="http://schemas.openxmlformats.org/wordprocessingml/2006/main" xmlns:w14="http://schemas.microsoft.com/office/word/2010/wordml" xmlns:w15="http://schemas.microsoft.com/office/word/2012/wordml" xmlns:wpg="http://schemas.microsoft.com/office/word/2010/wordprocessingGroup" xmlns:wpi="http://schemas.microsoft.com/office/word/2010/wordprocessingInk" xmlns:wne="http://schemas.microsoft.com/office/word/2006/wordml" xmlns:wps="http://schemas.microsoft.com/office/word/2010/wordprocessingShape" mc:Ignorable="w14 w15 wp14">
   <w:p>
     <w:pPr>
       <w:pStyle w:val="Footer"/>
@@ -4091,7 +5041,7 @@
           <v:path arrowok="t" fillok="f" o:connecttype="none"/>
           <o:lock v:ext="edit" shapetype="t"/>
         </v:shapetype>
-        <v:shape id="_x0000_s11265" type="#_x0000_t32" style="position:absolute;margin-left:-2.25pt;margin-top:6.55pt;width:471.75pt;height:0;z-index:251658240" o:connectortype="straight"/>
+        <v:shape id="_x0000_s2049" type="#_x0000_t32" style="position:absolute;margin-left:-2.25pt;margin-top:6.55pt;width:471.75pt;height:0;z-index:251658240" o:connectortype="straight"/>
       </w:pict>
     </w:r>
   </w:p>
@@ -4174,7 +5124,7 @@
 </file>
 
 <file path=word/footnotes.xml><?xml version="1.0" encoding="utf-8"?>
-<w:footnotes xmlns:ve="http://schemas.openxmlformats.org/markup-compatibility/2006" xmlns:o="urn:schemas-microsoft-com:office:office" xmlns:r="http://schemas.openxmlformats.org/officeDocument/2006/relationships" xmlns:m="http://schemas.openxmlformats.org/officeDocument/2006/math" xmlns:v="urn:schemas-microsoft-com:vml" xmlns:wp="http://schemas.openxmlformats.org/drawingml/2006/wordprocessingDrawing" xmlns:w10="urn:schemas-microsoft-com:office:word" xmlns:w="http://schemas.openxmlformats.org/wordprocessingml/2006/main" xmlns:wne="http://schemas.microsoft.com/office/word/2006/wordml">
+<w:footnotes xmlns:wpc="http://schemas.microsoft.com/office/word/2010/wordprocessingCanvas" xmlns:mc="http://schemas.openxmlformats.org/markup-compatibility/2006" xmlns:o="urn:schemas-microsoft-com:office:office" xmlns:r="http://schemas.openxmlformats.org/officeDocument/2006/relationships" xmlns:m="http://schemas.openxmlformats.org/officeDocument/2006/math" xmlns:v="urn:schemas-microsoft-com:vml" xmlns:wp14="http://schemas.microsoft.com/office/word/2010/wordprocessingDrawing" xmlns:wp="http://schemas.openxmlformats.org/drawingml/2006/wordprocessingDrawing" xmlns:w10="urn:schemas-microsoft-com:office:word" xmlns:w="http://schemas.openxmlformats.org/wordprocessingml/2006/main" xmlns:w14="http://schemas.microsoft.com/office/word/2010/wordml" xmlns:w15="http://schemas.microsoft.com/office/word/2012/wordml" xmlns:wpg="http://schemas.microsoft.com/office/word/2010/wordprocessingGroup" xmlns:wpi="http://schemas.microsoft.com/office/word/2010/wordprocessingInk" xmlns:wne="http://schemas.microsoft.com/office/word/2006/wordml" xmlns:wps="http://schemas.microsoft.com/office/word/2010/wordprocessingShape" mc:Ignorable="w14 w15 wp14">
   <w:footnote w:type="separator" w:id="-1">
     <w:p>
       <w:pPr>
@@ -4199,14 +5149,19 @@
 </file>
 
 <file path=word/header1.xml><?xml version="1.0" encoding="utf-8"?>
-<w:hdr xmlns:ve="http://schemas.openxmlformats.org/markup-compatibility/2006" xmlns:o="urn:schemas-microsoft-com:office:office" xmlns:r="http://schemas.openxmlformats.org/officeDocument/2006/relationships" xmlns:m="http://schemas.openxmlformats.org/officeDocument/2006/math" xmlns:v="urn:schemas-microsoft-com:vml" xmlns:wp="http://schemas.openxmlformats.org/drawingml/2006/wordprocessingDrawing" xmlns:w10="urn:schemas-microsoft-com:office:word" xmlns:w="http://schemas.openxmlformats.org/wordprocessingml/2006/main" xmlns:wne="http://schemas.microsoft.com/office/word/2006/wordml">
+<w:hdr xmlns:wpc="http://schemas.microsoft.com/office/word/2010/wordprocessingCanvas" xmlns:mc="http://schemas.openxmlformats.org/markup-compatibility/2006" xmlns:o="urn:schemas-microsoft-com:office:office" xmlns:r="http://schemas.openxmlformats.org/officeDocument/2006/relationships" xmlns:m="http://schemas.openxmlformats.org/officeDocument/2006/math" xmlns:v="urn:schemas-microsoft-com:vml" xmlns:wp14="http://schemas.microsoft.com/office/word/2010/wordprocessingDrawing" xmlns:wp="http://schemas.openxmlformats.org/drawingml/2006/wordprocessingDrawing" xmlns:w10="urn:schemas-microsoft-com:office:word" xmlns:w="http://schemas.openxmlformats.org/wordprocessingml/2006/main" xmlns:w14="http://schemas.microsoft.com/office/word/2010/wordml" xmlns:w15="http://schemas.microsoft.com/office/word/2012/wordml" xmlns:wpg="http://schemas.microsoft.com/office/word/2010/wordprocessingGroup" xmlns:wpi="http://schemas.microsoft.com/office/word/2010/wordprocessingInk" xmlns:wne="http://schemas.microsoft.com/office/word/2006/wordml" xmlns:wps="http://schemas.microsoft.com/office/word/2010/wordprocessingShape" mc:Ignorable="w14 w15 wp14">
   <w:p>
     <w:pPr>
       <w:pStyle w:val="Heading1"/>
       <w:jc w:val="center"/>
     </w:pPr>
+    <w:proofErr w:type="spellStart"/>
     <w:r>
-      <w:t xml:space="preserve">MendeLIMS </w:t>
+      <w:t>MendeLIMS</w:t>
+    </w:r>
+    <w:proofErr w:type="spellEnd"/>
+    <w:r>
+      <w:t xml:space="preserve"> </w:t>
     </w:r>
     <w:r>
       <w:t>Installation</w:t>
@@ -4220,7 +5175,7 @@
 </file>
 
 <file path=word/numbering.xml><?xml version="1.0" encoding="utf-8"?>
-<w:numbering xmlns:ve="http://schemas.openxmlformats.org/markup-compatibility/2006" xmlns:o="urn:schemas-microsoft-com:office:office" xmlns:r="http://schemas.openxmlformats.org/officeDocument/2006/relationships" xmlns:m="http://schemas.openxmlformats.org/officeDocument/2006/math" xmlns:v="urn:schemas-microsoft-com:vml" xmlns:wp="http://schemas.openxmlformats.org/drawingml/2006/wordprocessingDrawing" xmlns:w10="urn:schemas-microsoft-com:office:word" xmlns:w="http://schemas.openxmlformats.org/wordprocessingml/2006/main" xmlns:wne="http://schemas.microsoft.com/office/word/2006/wordml">
+<w:numbering xmlns:wpc="http://schemas.microsoft.com/office/word/2010/wordprocessingCanvas" xmlns:mc="http://schemas.openxmlformats.org/markup-compatibility/2006" xmlns:o="urn:schemas-microsoft-com:office:office" xmlns:r="http://schemas.openxmlformats.org/officeDocument/2006/relationships" xmlns:m="http://schemas.openxmlformats.org/officeDocument/2006/math" xmlns:v="urn:schemas-microsoft-com:vml" xmlns:wp14="http://schemas.microsoft.com/office/word/2010/wordprocessingDrawing" xmlns:wp="http://schemas.openxmlformats.org/drawingml/2006/wordprocessingDrawing" xmlns:w10="urn:schemas-microsoft-com:office:word" xmlns:w="http://schemas.openxmlformats.org/wordprocessingml/2006/main" xmlns:w14="http://schemas.microsoft.com/office/word/2010/wordml" xmlns:w15="http://schemas.microsoft.com/office/word/2012/wordml" xmlns:wpg="http://schemas.microsoft.com/office/word/2010/wordprocessingGroup" xmlns:wpi="http://schemas.microsoft.com/office/word/2010/wordprocessingInk" xmlns:wne="http://schemas.microsoft.com/office/word/2006/wordml" xmlns:wps="http://schemas.microsoft.com/office/word/2010/wordprocessingShape" mc:Ignorable="w14 w15 wp14">
   <w:abstractNum w:abstractNumId="0">
     <w:nsid w:val="02FC36D6"/>
     <w:multiLevelType w:val="hybridMultilevel"/>
@@ -7435,7 +8390,7 @@
 </file>
 
 <file path=word/styles.xml><?xml version="1.0" encoding="utf-8"?>
-<w:styles xmlns:r="http://schemas.openxmlformats.org/officeDocument/2006/relationships" xmlns:w="http://schemas.openxmlformats.org/wordprocessingml/2006/main">
+<w:styles xmlns:mc="http://schemas.openxmlformats.org/markup-compatibility/2006" xmlns:r="http://schemas.openxmlformats.org/officeDocument/2006/relationships" xmlns:w="http://schemas.openxmlformats.org/wordprocessingml/2006/main" xmlns:w14="http://schemas.microsoft.com/office/word/2010/wordml" xmlns:w15="http://schemas.microsoft.com/office/word/2012/wordml" mc:Ignorable="w14 w15">
   <w:docDefaults>
     <w:rPrDefault>
       <w:rPr>
@@ -7451,144 +8406,378 @@
       </w:pPr>
     </w:pPrDefault>
   </w:docDefaults>
-  <w:latentStyles w:defLockedState="0" w:defUIPriority="99" w:defSemiHidden="1" w:defUnhideWhenUsed="1" w:defQFormat="0" w:count="267">
-    <w:lsdException w:name="Normal" w:semiHidden="0" w:uiPriority="0" w:unhideWhenUsed="0" w:qFormat="1"/>
-    <w:lsdException w:name="heading 1" w:semiHidden="0" w:uiPriority="9" w:unhideWhenUsed="0" w:qFormat="1"/>
-    <w:lsdException w:name="heading 2" w:uiPriority="9" w:qFormat="1"/>
-    <w:lsdException w:name="heading 3" w:uiPriority="9" w:qFormat="1"/>
-    <w:lsdException w:name="heading 4" w:uiPriority="9" w:qFormat="1"/>
-    <w:lsdException w:name="heading 5" w:uiPriority="9" w:qFormat="1"/>
-    <w:lsdException w:name="heading 6" w:uiPriority="9" w:qFormat="1"/>
-    <w:lsdException w:name="heading 7" w:uiPriority="9" w:qFormat="1"/>
-    <w:lsdException w:name="heading 8" w:uiPriority="9" w:qFormat="1"/>
-    <w:lsdException w:name="heading 9" w:uiPriority="9" w:qFormat="1"/>
-    <w:lsdException w:name="toc 1" w:uiPriority="39"/>
-    <w:lsdException w:name="toc 2" w:uiPriority="39"/>
-    <w:lsdException w:name="toc 3" w:uiPriority="39"/>
-    <w:lsdException w:name="toc 4" w:uiPriority="39"/>
-    <w:lsdException w:name="toc 5" w:uiPriority="39"/>
-    <w:lsdException w:name="toc 6" w:uiPriority="39"/>
-    <w:lsdException w:name="toc 7" w:uiPriority="39"/>
-    <w:lsdException w:name="toc 8" w:uiPriority="39"/>
-    <w:lsdException w:name="toc 9" w:uiPriority="39"/>
-    <w:lsdException w:name="caption" w:uiPriority="35" w:qFormat="1"/>
-    <w:lsdException w:name="Title" w:semiHidden="0" w:uiPriority="10" w:unhideWhenUsed="0" w:qFormat="1"/>
-    <w:lsdException w:name="Default Paragraph Font" w:uiPriority="1"/>
-    <w:lsdException w:name="Subtitle" w:semiHidden="0" w:uiPriority="11" w:unhideWhenUsed="0" w:qFormat="1"/>
-    <w:lsdException w:name="Strong" w:semiHidden="0" w:uiPriority="22" w:unhideWhenUsed="0" w:qFormat="1"/>
-    <w:lsdException w:name="Emphasis" w:semiHidden="0" w:uiPriority="20" w:unhideWhenUsed="0" w:qFormat="1"/>
-    <w:lsdException w:name="Table Grid" w:semiHidden="0" w:uiPriority="59" w:unhideWhenUsed="0"/>
-    <w:lsdException w:name="Placeholder Text" w:unhideWhenUsed="0"/>
-    <w:lsdException w:name="No Spacing" w:semiHidden="0" w:uiPriority="1" w:unhideWhenUsed="0" w:qFormat="1"/>
-    <w:lsdException w:name="Light Shading" w:semiHidden="0" w:uiPriority="60" w:unhideWhenUsed="0"/>
-    <w:lsdException w:name="Light List" w:semiHidden="0" w:uiPriority="61" w:unhideWhenUsed="0"/>
-    <w:lsdException w:name="Light Grid" w:semiHidden="0" w:uiPriority="62" w:unhideWhenUsed="0"/>
-    <w:lsdException w:name="Medium Shading 1" w:semiHidden="0" w:uiPriority="63" w:unhideWhenUsed="0"/>
-    <w:lsdException w:name="Medium Shading 2" w:semiHidden="0" w:uiPriority="64" w:unhideWhenUsed="0"/>
-    <w:lsdException w:name="Medium List 1" w:semiHidden="0" w:uiPriority="65" w:unhideWhenUsed="0"/>
-    <w:lsdException w:name="Medium List 2" w:semiHidden="0" w:uiPriority="66" w:unhideWhenUsed="0"/>
-    <w:lsdException w:name="Medium Grid 1" w:semiHidden="0" w:uiPriority="67" w:unhideWhenUsed="0"/>
-    <w:lsdException w:name="Medium Grid 2" w:semiHidden="0" w:uiPriority="68" w:unhideWhenUsed="0"/>
-    <w:lsdException w:name="Medium Grid 3" w:semiHidden="0" w:uiPriority="69" w:unhideWhenUsed="0"/>
-    <w:lsdException w:name="Dark List" w:semiHidden="0" w:uiPriority="70" w:unhideWhenUsed="0"/>
-    <w:lsdException w:name="Colorful Shading" w:semiHidden="0" w:uiPriority="71" w:unhideWhenUsed="0"/>
-    <w:lsdException w:name="Colorful List" w:semiHidden="0" w:uiPriority="72" w:unhideWhenUsed="0"/>
-    <w:lsdException w:name="Colorful Grid" w:semiHidden="0" w:uiPriority="73" w:unhideWhenUsed="0"/>
-    <w:lsdException w:name="Light Shading Accent 1" w:semiHidden="0" w:uiPriority="60" w:unhideWhenUsed="0"/>
-    <w:lsdException w:name="Light List Accent 1" w:semiHidden="0" w:uiPriority="61" w:unhideWhenUsed="0"/>
-    <w:lsdException w:name="Light Grid Accent 1" w:semiHidden="0" w:uiPriority="62" w:unhideWhenUsed="0"/>
-    <w:lsdException w:name="Medium Shading 1 Accent 1" w:semiHidden="0" w:uiPriority="63" w:unhideWhenUsed="0"/>
-    <w:lsdException w:name="Medium Shading 2 Accent 1" w:semiHidden="0" w:uiPriority="64" w:unhideWhenUsed="0"/>
-    <w:lsdException w:name="Medium List 1 Accent 1" w:semiHidden="0" w:uiPriority="65" w:unhideWhenUsed="0"/>
-    <w:lsdException w:name="Revision" w:unhideWhenUsed="0"/>
-    <w:lsdException w:name="List Paragraph" w:semiHidden="0" w:uiPriority="34" w:unhideWhenUsed="0" w:qFormat="1"/>
-    <w:lsdException w:name="Quote" w:semiHidden="0" w:uiPriority="29" w:unhideWhenUsed="0" w:qFormat="1"/>
-    <w:lsdException w:name="Intense Quote" w:semiHidden="0" w:uiPriority="30" w:unhideWhenUsed="0" w:qFormat="1"/>
-    <w:lsdException w:name="Medium List 2 Accent 1" w:semiHidden="0" w:uiPriority="66" w:unhideWhenUsed="0"/>
-    <w:lsdException w:name="Medium Grid 1 Accent 1" w:semiHidden="0" w:uiPriority="67" w:unhideWhenUsed="0"/>
-    <w:lsdException w:name="Medium Grid 2 Accent 1" w:semiHidden="0" w:uiPriority="68" w:unhideWhenUsed="0"/>
-    <w:lsdException w:name="Medium Grid 3 Accent 1" w:semiHidden="0" w:uiPriority="69" w:unhideWhenUsed="0"/>
-    <w:lsdException w:name="Dark List Accent 1" w:semiHidden="0" w:uiPriority="70" w:unhideWhenUsed="0"/>
-    <w:lsdException w:name="Colorful Shading Accent 1" w:semiHidden="0" w:uiPriority="71" w:unhideWhenUsed="0"/>
-    <w:lsdException w:name="Colorful List Accent 1" w:semiHidden="0" w:uiPriority="72" w:unhideWhenUsed="0"/>
-    <w:lsdException w:name="Colorful Grid Accent 1" w:semiHidden="0" w:uiPriority="73" w:unhideWhenUsed="0"/>
-    <w:lsdException w:name="Light Shading Accent 2" w:semiHidden="0" w:uiPriority="60" w:unhideWhenUsed="0"/>
-    <w:lsdException w:name="Light List Accent 2" w:semiHidden="0" w:uiPriority="61" w:unhideWhenUsed="0"/>
-    <w:lsdException w:name="Light Grid Accent 2" w:semiHidden="0" w:uiPriority="62" w:unhideWhenUsed="0"/>
-    <w:lsdException w:name="Medium Shading 1 Accent 2" w:semiHidden="0" w:uiPriority="63" w:unhideWhenUsed="0"/>
-    <w:lsdException w:name="Medium Shading 2 Accent 2" w:semiHidden="0" w:uiPriority="64" w:unhideWhenUsed="0"/>
-    <w:lsdException w:name="Medium List 1 Accent 2" w:semiHidden="0" w:uiPriority="65" w:unhideWhenUsed="0"/>
-    <w:lsdException w:name="Medium List 2 Accent 2" w:semiHidden="0" w:uiPriority="66" w:unhideWhenUsed="0"/>
-    <w:lsdException w:name="Medium Grid 1 Accent 2" w:semiHidden="0" w:uiPriority="67" w:unhideWhenUsed="0"/>
-    <w:lsdException w:name="Medium Grid 2 Accent 2" w:semiHidden="0" w:uiPriority="68" w:unhideWhenUsed="0"/>
-    <w:lsdException w:name="Medium Grid 3 Accent 2" w:semiHidden="0" w:uiPriority="69" w:unhideWhenUsed="0"/>
-    <w:lsdException w:name="Dark List Accent 2" w:semiHidden="0" w:uiPriority="70" w:unhideWhenUsed="0"/>
-    <w:lsdException w:name="Colorful Shading Accent 2" w:semiHidden="0" w:uiPriority="71" w:unhideWhenUsed="0"/>
-    <w:lsdException w:name="Colorful List Accent 2" w:semiHidden="0" w:uiPriority="72" w:unhideWhenUsed="0"/>
-    <w:lsdException w:name="Colorful Grid Accent 2" w:semiHidden="0" w:uiPriority="73" w:unhideWhenUsed="0"/>
-    <w:lsdException w:name="Light Shading Accent 3" w:semiHidden="0" w:uiPriority="60" w:unhideWhenUsed="0"/>
-    <w:lsdException w:name="Light List Accent 3" w:semiHidden="0" w:uiPriority="61" w:unhideWhenUsed="0"/>
-    <w:lsdException w:name="Light Grid Accent 3" w:semiHidden="0" w:uiPriority="62" w:unhideWhenUsed="0"/>
-    <w:lsdException w:name="Medium Shading 1 Accent 3" w:semiHidden="0" w:uiPriority="63" w:unhideWhenUsed="0"/>
-    <w:lsdException w:name="Medium Shading 2 Accent 3" w:semiHidden="0" w:uiPriority="64" w:unhideWhenUsed="0"/>
-    <w:lsdException w:name="Medium List 1 Accent 3" w:semiHidden="0" w:uiPriority="65" w:unhideWhenUsed="0"/>
-    <w:lsdException w:name="Medium List 2 Accent 3" w:semiHidden="0" w:uiPriority="66" w:unhideWhenUsed="0"/>
-    <w:lsdException w:name="Medium Grid 1 Accent 3" w:semiHidden="0" w:uiPriority="67" w:unhideWhenUsed="0"/>
-    <w:lsdException w:name="Medium Grid 2 Accent 3" w:semiHidden="0" w:uiPriority="68" w:unhideWhenUsed="0"/>
-    <w:lsdException w:name="Medium Grid 3 Accent 3" w:semiHidden="0" w:uiPriority="69" w:unhideWhenUsed="0"/>
-    <w:lsdException w:name="Dark List Accent 3" w:semiHidden="0" w:uiPriority="70" w:unhideWhenUsed="0"/>
-    <w:lsdException w:name="Colorful Shading Accent 3" w:semiHidden="0" w:uiPriority="71" w:unhideWhenUsed="0"/>
-    <w:lsdException w:name="Colorful List Accent 3" w:semiHidden="0" w:uiPriority="72" w:unhideWhenUsed="0"/>
-    <w:lsdException w:name="Colorful Grid Accent 3" w:semiHidden="0" w:uiPriority="73" w:unhideWhenUsed="0"/>
-    <w:lsdException w:name="Light Shading Accent 4" w:semiHidden="0" w:uiPriority="60" w:unhideWhenUsed="0"/>
-    <w:lsdException w:name="Light List Accent 4" w:semiHidden="0" w:uiPriority="61" w:unhideWhenUsed="0"/>
-    <w:lsdException w:name="Light Grid Accent 4" w:semiHidden="0" w:uiPriority="62" w:unhideWhenUsed="0"/>
-    <w:lsdException w:name="Medium Shading 1 Accent 4" w:semiHidden="0" w:uiPriority="63" w:unhideWhenUsed="0"/>
-    <w:lsdException w:name="Medium Shading 2 Accent 4" w:semiHidden="0" w:uiPriority="64" w:unhideWhenUsed="0"/>
-    <w:lsdException w:name="Medium List 1 Accent 4" w:semiHidden="0" w:uiPriority="65" w:unhideWhenUsed="0"/>
-    <w:lsdException w:name="Medium List 2 Accent 4" w:semiHidden="0" w:uiPriority="66" w:unhideWhenUsed="0"/>
-    <w:lsdException w:name="Medium Grid 1 Accent 4" w:semiHidden="0" w:uiPriority="67" w:unhideWhenUsed="0"/>
-    <w:lsdException w:name="Medium Grid 2 Accent 4" w:semiHidden="0" w:uiPriority="68" w:unhideWhenUsed="0"/>
-    <w:lsdException w:name="Medium Grid 3 Accent 4" w:semiHidden="0" w:uiPriority="69" w:unhideWhenUsed="0"/>
-    <w:lsdException w:name="Dark List Accent 4" w:semiHidden="0" w:uiPriority="70" w:unhideWhenUsed="0"/>
-    <w:lsdException w:name="Colorful Shading Accent 4" w:semiHidden="0" w:uiPriority="71" w:unhideWhenUsed="0"/>
-    <w:lsdException w:name="Colorful List Accent 4" w:semiHidden="0" w:uiPriority="72" w:unhideWhenUsed="0"/>
-    <w:lsdException w:name="Colorful Grid Accent 4" w:semiHidden="0" w:uiPriority="73" w:unhideWhenUsed="0"/>
-    <w:lsdException w:name="Light Shading Accent 5" w:semiHidden="0" w:uiPriority="60" w:unhideWhenUsed="0"/>
-    <w:lsdException w:name="Light List Accent 5" w:semiHidden="0" w:uiPriority="61" w:unhideWhenUsed="0"/>
-    <w:lsdException w:name="Light Grid Accent 5" w:semiHidden="0" w:uiPriority="62" w:unhideWhenUsed="0"/>
-    <w:lsdException w:name="Medium Shading 1 Accent 5" w:semiHidden="0" w:uiPriority="63" w:unhideWhenUsed="0"/>
-    <w:lsdException w:name="Medium Shading 2 Accent 5" w:semiHidden="0" w:uiPriority="64" w:unhideWhenUsed="0"/>
-    <w:lsdException w:name="Medium List 1 Accent 5" w:semiHidden="0" w:uiPriority="65" w:unhideWhenUsed="0"/>
-    <w:lsdException w:name="Medium List 2 Accent 5" w:semiHidden="0" w:uiPriority="66" w:unhideWhenUsed="0"/>
-    <w:lsdException w:name="Medium Grid 1 Accent 5" w:semiHidden="0" w:uiPriority="67" w:unhideWhenUsed="0"/>
-    <w:lsdException w:name="Medium Grid 2 Accent 5" w:semiHidden="0" w:uiPriority="68" w:unhideWhenUsed="0"/>
-    <w:lsdException w:name="Medium Grid 3 Accent 5" w:semiHidden="0" w:uiPriority="69" w:unhideWhenUsed="0"/>
-    <w:lsdException w:name="Dark List Accent 5" w:semiHidden="0" w:uiPriority="70" w:unhideWhenUsed="0"/>
-    <w:lsdException w:name="Colorful Shading Accent 5" w:semiHidden="0" w:uiPriority="71" w:unhideWhenUsed="0"/>
-    <w:lsdException w:name="Colorful List Accent 5" w:semiHidden="0" w:uiPriority="72" w:unhideWhenUsed="0"/>
-    <w:lsdException w:name="Colorful Grid Accent 5" w:semiHidden="0" w:uiPriority="73" w:unhideWhenUsed="0"/>
-    <w:lsdException w:name="Light Shading Accent 6" w:semiHidden="0" w:uiPriority="60" w:unhideWhenUsed="0"/>
-    <w:lsdException w:name="Light List Accent 6" w:semiHidden="0" w:uiPriority="61" w:unhideWhenUsed="0"/>
-    <w:lsdException w:name="Light Grid Accent 6" w:semiHidden="0" w:uiPriority="62" w:unhideWhenUsed="0"/>
-    <w:lsdException w:name="Medium Shading 1 Accent 6" w:semiHidden="0" w:uiPriority="63" w:unhideWhenUsed="0"/>
-    <w:lsdException w:name="Medium Shading 2 Accent 6" w:semiHidden="0" w:uiPriority="64" w:unhideWhenUsed="0"/>
-    <w:lsdException w:name="Medium List 1 Accent 6" w:semiHidden="0" w:uiPriority="65" w:unhideWhenUsed="0"/>
-    <w:lsdException w:name="Medium List 2 Accent 6" w:semiHidden="0" w:uiPriority="66" w:unhideWhenUsed="0"/>
-    <w:lsdException w:name="Medium Grid 1 Accent 6" w:semiHidden="0" w:uiPriority="67" w:unhideWhenUsed="0"/>
-    <w:lsdException w:name="Medium Grid 2 Accent 6" w:semiHidden="0" w:uiPriority="68" w:unhideWhenUsed="0"/>
-    <w:lsdException w:name="Medium Grid 3 Accent 6" w:semiHidden="0" w:uiPriority="69" w:unhideWhenUsed="0"/>
-    <w:lsdException w:name="Dark List Accent 6" w:semiHidden="0" w:uiPriority="70" w:unhideWhenUsed="0"/>
-    <w:lsdException w:name="Colorful Shading Accent 6" w:semiHidden="0" w:uiPriority="71" w:unhideWhenUsed="0"/>
-    <w:lsdException w:name="Colorful List Accent 6" w:semiHidden="0" w:uiPriority="72" w:unhideWhenUsed="0"/>
-    <w:lsdException w:name="Colorful Grid Accent 6" w:semiHidden="0" w:uiPriority="73" w:unhideWhenUsed="0"/>
-    <w:lsdException w:name="Subtle Emphasis" w:semiHidden="0" w:uiPriority="19" w:unhideWhenUsed="0" w:qFormat="1"/>
-    <w:lsdException w:name="Intense Emphasis" w:semiHidden="0" w:uiPriority="21" w:unhideWhenUsed="0" w:qFormat="1"/>
-    <w:lsdException w:name="Subtle Reference" w:semiHidden="0" w:uiPriority="31" w:unhideWhenUsed="0" w:qFormat="1"/>
-    <w:lsdException w:name="Intense Reference" w:semiHidden="0" w:uiPriority="32" w:unhideWhenUsed="0" w:qFormat="1"/>
-    <w:lsdException w:name="Book Title" w:semiHidden="0" w:uiPriority="33" w:unhideWhenUsed="0" w:qFormat="1"/>
-    <w:lsdException w:name="Bibliography" w:uiPriority="37"/>
-    <w:lsdException w:name="TOC Heading" w:uiPriority="39" w:qFormat="1"/>
+  <w:latentStyles w:defLockedState="0" w:defUIPriority="99" w:defSemiHidden="0" w:defUnhideWhenUsed="0" w:defQFormat="0" w:count="371">
+    <w:lsdException w:name="Normal" w:uiPriority="0" w:qFormat="1"/>
+    <w:lsdException w:name="heading 1" w:uiPriority="9" w:qFormat="1"/>
+    <w:lsdException w:name="heading 2" w:semiHidden="1" w:uiPriority="9" w:unhideWhenUsed="1" w:qFormat="1"/>
+    <w:lsdException w:name="heading 3" w:semiHidden="1" w:uiPriority="9" w:unhideWhenUsed="1" w:qFormat="1"/>
+    <w:lsdException w:name="heading 4" w:semiHidden="1" w:uiPriority="9" w:unhideWhenUsed="1" w:qFormat="1"/>
+    <w:lsdException w:name="heading 5" w:semiHidden="1" w:uiPriority="9" w:unhideWhenUsed="1" w:qFormat="1"/>
+    <w:lsdException w:name="heading 6" w:semiHidden="1" w:uiPriority="9" w:unhideWhenUsed="1" w:qFormat="1"/>
+    <w:lsdException w:name="heading 7" w:semiHidden="1" w:uiPriority="9" w:unhideWhenUsed="1" w:qFormat="1"/>
+    <w:lsdException w:name="heading 8" w:semiHidden="1" w:uiPriority="9" w:unhideWhenUsed="1" w:qFormat="1"/>
+    <w:lsdException w:name="heading 9" w:semiHidden="1" w:uiPriority="9" w:unhideWhenUsed="1" w:qFormat="1"/>
+    <w:lsdException w:name="index 1" w:semiHidden="1" w:unhideWhenUsed="1"/>
+    <w:lsdException w:name="index 2" w:semiHidden="1" w:unhideWhenUsed="1"/>
+    <w:lsdException w:name="index 3" w:semiHidden="1" w:unhideWhenUsed="1"/>
+    <w:lsdException w:name="index 4" w:semiHidden="1" w:unhideWhenUsed="1"/>
+    <w:lsdException w:name="index 5" w:semiHidden="1" w:unhideWhenUsed="1"/>
+    <w:lsdException w:name="index 6" w:semiHidden="1" w:unhideWhenUsed="1"/>
+    <w:lsdException w:name="index 7" w:semiHidden="1" w:unhideWhenUsed="1"/>
+    <w:lsdException w:name="index 8" w:semiHidden="1" w:unhideWhenUsed="1"/>
+    <w:lsdException w:name="index 9" w:semiHidden="1" w:unhideWhenUsed="1"/>
+    <w:lsdException w:name="toc 1" w:semiHidden="1" w:uiPriority="39" w:unhideWhenUsed="1"/>
+    <w:lsdException w:name="toc 2" w:semiHidden="1" w:uiPriority="39" w:unhideWhenUsed="1"/>
+    <w:lsdException w:name="toc 3" w:semiHidden="1" w:uiPriority="39" w:unhideWhenUsed="1"/>
+    <w:lsdException w:name="toc 4" w:semiHidden="1" w:uiPriority="39" w:unhideWhenUsed="1"/>
+    <w:lsdException w:name="toc 5" w:semiHidden="1" w:uiPriority="39" w:unhideWhenUsed="1"/>
+    <w:lsdException w:name="toc 6" w:semiHidden="1" w:uiPriority="39" w:unhideWhenUsed="1"/>
+    <w:lsdException w:name="toc 7" w:semiHidden="1" w:uiPriority="39" w:unhideWhenUsed="1"/>
+    <w:lsdException w:name="toc 8" w:semiHidden="1" w:uiPriority="39" w:unhideWhenUsed="1"/>
+    <w:lsdException w:name="toc 9" w:semiHidden="1" w:uiPriority="39" w:unhideWhenUsed="1"/>
+    <w:lsdException w:name="Normal Indent" w:semiHidden="1" w:unhideWhenUsed="1"/>
+    <w:lsdException w:name="footnote text" w:semiHidden="1" w:unhideWhenUsed="1"/>
+    <w:lsdException w:name="annotation text" w:semiHidden="1" w:unhideWhenUsed="1"/>
+    <w:lsdException w:name="header" w:semiHidden="1" w:unhideWhenUsed="1"/>
+    <w:lsdException w:name="footer" w:semiHidden="1" w:unhideWhenUsed="1"/>
+    <w:lsdException w:name="index heading" w:semiHidden="1" w:unhideWhenUsed="1"/>
+    <w:lsdException w:name="caption" w:semiHidden="1" w:uiPriority="35" w:unhideWhenUsed="1" w:qFormat="1"/>
+    <w:lsdException w:name="table of figures" w:semiHidden="1" w:unhideWhenUsed="1"/>
+    <w:lsdException w:name="envelope address" w:semiHidden="1" w:unhideWhenUsed="1"/>
+    <w:lsdException w:name="envelope return" w:semiHidden="1" w:unhideWhenUsed="1"/>
+    <w:lsdException w:name="footnote reference" w:semiHidden="1" w:unhideWhenUsed="1"/>
+    <w:lsdException w:name="annotation reference" w:semiHidden="1" w:unhideWhenUsed="1"/>
+    <w:lsdException w:name="line number" w:semiHidden="1" w:unhideWhenUsed="1"/>
+    <w:lsdException w:name="page number" w:semiHidden="1" w:unhideWhenUsed="1"/>
+    <w:lsdException w:name="endnote reference" w:semiHidden="1" w:unhideWhenUsed="1"/>
+    <w:lsdException w:name="endnote text" w:semiHidden="1" w:unhideWhenUsed="1"/>
+    <w:lsdException w:name="table of authorities" w:semiHidden="1" w:unhideWhenUsed="1"/>
+    <w:lsdException w:name="macro" w:semiHidden="1" w:unhideWhenUsed="1"/>
+    <w:lsdException w:name="toa heading" w:semiHidden="1" w:unhideWhenUsed="1"/>
+    <w:lsdException w:name="List" w:semiHidden="1" w:unhideWhenUsed="1"/>
+    <w:lsdException w:name="List Bullet" w:semiHidden="1" w:unhideWhenUsed="1"/>
+    <w:lsdException w:name="List Number" w:semiHidden="1" w:unhideWhenUsed="1"/>
+    <w:lsdException w:name="List 2" w:semiHidden="1" w:unhideWhenUsed="1"/>
+    <w:lsdException w:name="List 3" w:semiHidden="1" w:unhideWhenUsed="1"/>
+    <w:lsdException w:name="List 4" w:semiHidden="1" w:unhideWhenUsed="1"/>
+    <w:lsdException w:name="List 5" w:semiHidden="1" w:unhideWhenUsed="1"/>
+    <w:lsdException w:name="List Bullet 2" w:semiHidden="1" w:unhideWhenUsed="1"/>
+    <w:lsdException w:name="List Bullet 3" w:semiHidden="1" w:unhideWhenUsed="1"/>
+    <w:lsdException w:name="List Bullet 4" w:semiHidden="1" w:unhideWhenUsed="1"/>
+    <w:lsdException w:name="List Bullet 5" w:semiHidden="1" w:unhideWhenUsed="1"/>
+    <w:lsdException w:name="List Number 2" w:semiHidden="1" w:unhideWhenUsed="1"/>
+    <w:lsdException w:name="List Number 3" w:semiHidden="1" w:unhideWhenUsed="1"/>
+    <w:lsdException w:name="List Number 4" w:semiHidden="1" w:unhideWhenUsed="1"/>
+    <w:lsdException w:name="List Number 5" w:semiHidden="1" w:unhideWhenUsed="1"/>
+    <w:lsdException w:name="Title" w:uiPriority="10" w:qFormat="1"/>
+    <w:lsdException w:name="Closing" w:semiHidden="1" w:unhideWhenUsed="1"/>
+    <w:lsdException w:name="Signature" w:semiHidden="1" w:unhideWhenUsed="1"/>
+    <w:lsdException w:name="Default Paragraph Font" w:semiHidden="1" w:uiPriority="1" w:unhideWhenUsed="1"/>
+    <w:lsdException w:name="Body Text" w:semiHidden="1" w:unhideWhenUsed="1"/>
+    <w:lsdException w:name="Body Text Indent" w:semiHidden="1" w:unhideWhenUsed="1"/>
+    <w:lsdException w:name="List Continue" w:semiHidden="1" w:unhideWhenUsed="1"/>
+    <w:lsdException w:name="List Continue 2" w:semiHidden="1" w:unhideWhenUsed="1"/>
+    <w:lsdException w:name="List Continue 3" w:semiHidden="1" w:unhideWhenUsed="1"/>
+    <w:lsdException w:name="List Continue 4" w:semiHidden="1" w:unhideWhenUsed="1"/>
+    <w:lsdException w:name="List Continue 5" w:semiHidden="1" w:unhideWhenUsed="1"/>
+    <w:lsdException w:name="Message Header" w:semiHidden="1" w:unhideWhenUsed="1"/>
+    <w:lsdException w:name="Subtitle" w:uiPriority="11" w:qFormat="1"/>
+    <w:lsdException w:name="Salutation" w:semiHidden="1" w:unhideWhenUsed="1"/>
+    <w:lsdException w:name="Date" w:semiHidden="1" w:unhideWhenUsed="1"/>
+    <w:lsdException w:name="Body Text First Indent" w:semiHidden="1" w:unhideWhenUsed="1"/>
+    <w:lsdException w:name="Body Text First Indent 2" w:semiHidden="1" w:unhideWhenUsed="1"/>
+    <w:lsdException w:name="Note Heading" w:semiHidden="1" w:unhideWhenUsed="1"/>
+    <w:lsdException w:name="Body Text 2" w:semiHidden="1" w:unhideWhenUsed="1"/>
+    <w:lsdException w:name="Body Text 3" w:semiHidden="1" w:unhideWhenUsed="1"/>
+    <w:lsdException w:name="Body Text Indent 2" w:semiHidden="1" w:unhideWhenUsed="1"/>
+    <w:lsdException w:name="Body Text Indent 3" w:semiHidden="1" w:unhideWhenUsed="1"/>
+    <w:lsdException w:name="Block Text" w:semiHidden="1" w:unhideWhenUsed="1"/>
+    <w:lsdException w:name="Hyperlink" w:semiHidden="1" w:unhideWhenUsed="1"/>
+    <w:lsdException w:name="FollowedHyperlink" w:semiHidden="1" w:unhideWhenUsed="1"/>
+    <w:lsdException w:name="Strong" w:uiPriority="22" w:qFormat="1"/>
+    <w:lsdException w:name="Emphasis" w:uiPriority="20" w:qFormat="1"/>
+    <w:lsdException w:name="Document Map" w:semiHidden="1" w:unhideWhenUsed="1"/>
+    <w:lsdException w:name="Plain Text" w:semiHidden="1" w:unhideWhenUsed="1"/>
+    <w:lsdException w:name="E-mail Signature" w:semiHidden="1" w:unhideWhenUsed="1"/>
+    <w:lsdException w:name="HTML Top of Form" w:semiHidden="1" w:unhideWhenUsed="1"/>
+    <w:lsdException w:name="HTML Bottom of Form" w:semiHidden="1" w:unhideWhenUsed="1"/>
+    <w:lsdException w:name="Normal (Web)" w:semiHidden="1" w:unhideWhenUsed="1"/>
+    <w:lsdException w:name="HTML Acronym" w:semiHidden="1" w:unhideWhenUsed="1"/>
+    <w:lsdException w:name="HTML Address" w:semiHidden="1" w:unhideWhenUsed="1"/>
+    <w:lsdException w:name="HTML Cite" w:semiHidden="1" w:unhideWhenUsed="1"/>
+    <w:lsdException w:name="HTML Code" w:semiHidden="1" w:unhideWhenUsed="1"/>
+    <w:lsdException w:name="HTML Definition" w:semiHidden="1" w:unhideWhenUsed="1"/>
+    <w:lsdException w:name="HTML Keyboard" w:semiHidden="1" w:unhideWhenUsed="1"/>
+    <w:lsdException w:name="HTML Preformatted" w:semiHidden="1" w:unhideWhenUsed="1"/>
+    <w:lsdException w:name="HTML Sample" w:semiHidden="1" w:unhideWhenUsed="1"/>
+    <w:lsdException w:name="HTML Typewriter" w:semiHidden="1" w:unhideWhenUsed="1"/>
+    <w:lsdException w:name="HTML Variable" w:semiHidden="1" w:unhideWhenUsed="1"/>
+    <w:lsdException w:name="Normal Table" w:semiHidden="1" w:unhideWhenUsed="1"/>
+    <w:lsdException w:name="annotation subject" w:semiHidden="1" w:unhideWhenUsed="1"/>
+    <w:lsdException w:name="No List" w:semiHidden="1" w:unhideWhenUsed="1"/>
+    <w:lsdException w:name="Outline List 1" w:semiHidden="1" w:unhideWhenUsed="1"/>
+    <w:lsdException w:name="Outline List 2" w:semiHidden="1" w:unhideWhenUsed="1"/>
+    <w:lsdException w:name="Outline List 3" w:semiHidden="1" w:unhideWhenUsed="1"/>
+    <w:lsdException w:name="Table Simple 1" w:semiHidden="1" w:unhideWhenUsed="1"/>
+    <w:lsdException w:name="Table Simple 2" w:semiHidden="1" w:unhideWhenUsed="1"/>
+    <w:lsdException w:name="Table Simple 3" w:semiHidden="1" w:unhideWhenUsed="1"/>
+    <w:lsdException w:name="Table Classic 1" w:semiHidden="1" w:unhideWhenUsed="1"/>
+    <w:lsdException w:name="Table Classic 2" w:semiHidden="1" w:unhideWhenUsed="1"/>
+    <w:lsdException w:name="Table Classic 3" w:semiHidden="1" w:unhideWhenUsed="1"/>
+    <w:lsdException w:name="Table Classic 4" w:semiHidden="1" w:unhideWhenUsed="1"/>
+    <w:lsdException w:name="Table Colorful 1" w:semiHidden="1" w:unhideWhenUsed="1"/>
+    <w:lsdException w:name="Table Colorful 2" w:semiHidden="1" w:unhideWhenUsed="1"/>
+    <w:lsdException w:name="Table Colorful 3" w:semiHidden="1" w:unhideWhenUsed="1"/>
+    <w:lsdException w:name="Table Columns 1" w:semiHidden="1" w:unhideWhenUsed="1"/>
+    <w:lsdException w:name="Table Columns 2" w:semiHidden="1" w:unhideWhenUsed="1"/>
+    <w:lsdException w:name="Table Columns 3" w:semiHidden="1" w:unhideWhenUsed="1"/>
+    <w:lsdException w:name="Table Columns 4" w:semiHidden="1" w:unhideWhenUsed="1"/>
+    <w:lsdException w:name="Table Columns 5" w:semiHidden="1" w:unhideWhenUsed="1"/>
+    <w:lsdException w:name="Table Grid 1" w:semiHidden="1" w:unhideWhenUsed="1"/>
+    <w:lsdException w:name="Table Grid 2" w:semiHidden="1" w:unhideWhenUsed="1"/>
+    <w:lsdException w:name="Table Grid 3" w:semiHidden="1" w:unhideWhenUsed="1"/>
+    <w:lsdException w:name="Table Grid 4" w:semiHidden="1" w:unhideWhenUsed="1"/>
+    <w:lsdException w:name="Table Grid 5" w:semiHidden="1" w:unhideWhenUsed="1"/>
+    <w:lsdException w:name="Table Grid 6" w:semiHidden="1" w:unhideWhenUsed="1"/>
+    <w:lsdException w:name="Table Grid 7" w:semiHidden="1" w:unhideWhenUsed="1"/>
+    <w:lsdException w:name="Table Grid 8" w:semiHidden="1" w:unhideWhenUsed="1"/>
+    <w:lsdException w:name="Table List 1" w:semiHidden="1" w:unhideWhenUsed="1"/>
+    <w:lsdException w:name="Table List 2" w:semiHidden="1" w:unhideWhenUsed="1"/>
+    <w:lsdException w:name="Table List 3" w:semiHidden="1" w:unhideWhenUsed="1"/>
+    <w:lsdException w:name="Table List 4" w:semiHidden="1" w:unhideWhenUsed="1"/>
+    <w:lsdException w:name="Table List 5" w:semiHidden="1" w:unhideWhenUsed="1"/>
+    <w:lsdException w:name="Table List 6" w:semiHidden="1" w:unhideWhenUsed="1"/>
+    <w:lsdException w:name="Table List 7" w:semiHidden="1" w:unhideWhenUsed="1"/>
+    <w:lsdException w:name="Table List 8" w:semiHidden="1" w:unhideWhenUsed="1"/>
+    <w:lsdException w:name="Table 3D effects 1" w:semiHidden="1" w:unhideWhenUsed="1"/>
+    <w:lsdException w:name="Table 3D effects 2" w:semiHidden="1" w:unhideWhenUsed="1"/>
+    <w:lsdException w:name="Table 3D effects 3" w:semiHidden="1" w:unhideWhenUsed="1"/>
+    <w:lsdException w:name="Table Contemporary" w:semiHidden="1" w:unhideWhenUsed="1"/>
+    <w:lsdException w:name="Table Elegant" w:semiHidden="1" w:unhideWhenUsed="1"/>
+    <w:lsdException w:name="Table Professional" w:semiHidden="1" w:unhideWhenUsed="1"/>
+    <w:lsdException w:name="Table Subtle 1" w:semiHidden="1" w:unhideWhenUsed="1"/>
+    <w:lsdException w:name="Table Subtle 2" w:semiHidden="1" w:unhideWhenUsed="1"/>
+    <w:lsdException w:name="Table Web 1" w:semiHidden="1" w:unhideWhenUsed="1"/>
+    <w:lsdException w:name="Table Web 2" w:semiHidden="1" w:unhideWhenUsed="1"/>
+    <w:lsdException w:name="Table Web 3" w:semiHidden="1" w:unhideWhenUsed="1"/>
+    <w:lsdException w:name="Balloon Text" w:semiHidden="1" w:unhideWhenUsed="1"/>
+    <w:lsdException w:name="Table Grid" w:uiPriority="59"/>
+    <w:lsdException w:name="Table Theme" w:semiHidden="1" w:unhideWhenUsed="1"/>
+    <w:lsdException w:name="Placeholder Text" w:semiHidden="1"/>
+    <w:lsdException w:name="No Spacing" w:uiPriority="1" w:qFormat="1"/>
+    <w:lsdException w:name="Light Shading" w:uiPriority="60"/>
+    <w:lsdException w:name="Light List" w:uiPriority="61"/>
+    <w:lsdException w:name="Light Grid" w:uiPriority="62"/>
+    <w:lsdException w:name="Medium Shading 1" w:uiPriority="63"/>
+    <w:lsdException w:name="Medium Shading 2" w:uiPriority="64"/>
+    <w:lsdException w:name="Medium List 1" w:uiPriority="65"/>
+    <w:lsdException w:name="Medium List 2" w:uiPriority="66"/>
+    <w:lsdException w:name="Medium Grid 1" w:uiPriority="67"/>
+    <w:lsdException w:name="Medium Grid 2" w:uiPriority="68"/>
+    <w:lsdException w:name="Medium Grid 3" w:uiPriority="69"/>
+    <w:lsdException w:name="Dark List" w:uiPriority="70"/>
+    <w:lsdException w:name="Colorful Shading" w:uiPriority="71"/>
+    <w:lsdException w:name="Colorful List" w:uiPriority="72"/>
+    <w:lsdException w:name="Colorful Grid" w:uiPriority="73"/>
+    <w:lsdException w:name="Light Shading Accent 1" w:uiPriority="60"/>
+    <w:lsdException w:name="Light List Accent 1" w:uiPriority="61"/>
+    <w:lsdException w:name="Light Grid Accent 1" w:uiPriority="62"/>
+    <w:lsdException w:name="Medium Shading 1 Accent 1" w:uiPriority="63"/>
+    <w:lsdException w:name="Medium Shading 2 Accent 1" w:uiPriority="64"/>
+    <w:lsdException w:name="Medium List 1 Accent 1" w:uiPriority="65"/>
+    <w:lsdException w:name="Revision" w:semiHidden="1"/>
+    <w:lsdException w:name="List Paragraph" w:uiPriority="34" w:qFormat="1"/>
+    <w:lsdException w:name="Quote" w:uiPriority="29" w:qFormat="1"/>
+    <w:lsdException w:name="Intense Quote" w:uiPriority="30" w:qFormat="1"/>
+    <w:lsdException w:name="Medium List 2 Accent 1" w:uiPriority="66"/>
+    <w:lsdException w:name="Medium Grid 1 Accent 1" w:uiPriority="67"/>
+    <w:lsdException w:name="Medium Grid 2 Accent 1" w:uiPriority="68"/>
+    <w:lsdException w:name="Medium Grid 3 Accent 1" w:uiPriority="69"/>
+    <w:lsdException w:name="Dark List Accent 1" w:uiPriority="70"/>
+    <w:lsdException w:name="Colorful Shading Accent 1" w:uiPriority="71"/>
+    <w:lsdException w:name="Colorful List Accent 1" w:uiPriority="72"/>
+    <w:lsdException w:name="Colorful Grid Accent 1" w:uiPriority="73"/>
+    <w:lsdException w:name="Light Shading Accent 2" w:uiPriority="60"/>
+    <w:lsdException w:name="Light List Accent 2" w:uiPriority="61"/>
+    <w:lsdException w:name="Light Grid Accent 2" w:uiPriority="62"/>
+    <w:lsdException w:name="Medium Shading 1 Accent 2" w:uiPriority="63"/>
+    <w:lsdException w:name="Medium Shading 2 Accent 2" w:uiPriority="64"/>
+    <w:lsdException w:name="Medium List 1 Accent 2" w:uiPriority="65"/>
+    <w:lsdException w:name="Medium List 2 Accent 2" w:uiPriority="66"/>
+    <w:lsdException w:name="Medium Grid 1 Accent 2" w:uiPriority="67"/>
+    <w:lsdException w:name="Medium Grid 2 Accent 2" w:uiPriority="68"/>
+    <w:lsdException w:name="Medium Grid 3 Accent 2" w:uiPriority="69"/>
+    <w:lsdException w:name="Dark List Accent 2" w:uiPriority="70"/>
+    <w:lsdException w:name="Colorful Shading Accent 2" w:uiPriority="71"/>
+    <w:lsdException w:name="Colorful List Accent 2" w:uiPriority="72"/>
+    <w:lsdException w:name="Colorful Grid Accent 2" w:uiPriority="73"/>
+    <w:lsdException w:name="Light Shading Accent 3" w:uiPriority="60"/>
+    <w:lsdException w:name="Light List Accent 3" w:uiPriority="61"/>
+    <w:lsdException w:name="Light Grid Accent 3" w:uiPriority="62"/>
+    <w:lsdException w:name="Medium Shading 1 Accent 3" w:uiPriority="63"/>
+    <w:lsdException w:name="Medium Shading 2 Accent 3" w:uiPriority="64"/>
+    <w:lsdException w:name="Medium List 1 Accent 3" w:uiPriority="65"/>
+    <w:lsdException w:name="Medium List 2 Accent 3" w:uiPriority="66"/>
+    <w:lsdException w:name="Medium Grid 1 Accent 3" w:uiPriority="67"/>
+    <w:lsdException w:name="Medium Grid 2 Accent 3" w:uiPriority="68"/>
+    <w:lsdException w:name="Medium Grid 3 Accent 3" w:uiPriority="69"/>
+    <w:lsdException w:name="Dark List Accent 3" w:uiPriority="70"/>
+    <w:lsdException w:name="Colorful Shading Accent 3" w:uiPriority="71"/>
+    <w:lsdException w:name="Colorful List Accent 3" w:uiPriority="72"/>
+    <w:lsdException w:name="Colorful Grid Accent 3" w:uiPriority="73"/>
+    <w:lsdException w:name="Light Shading Accent 4" w:uiPriority="60"/>
+    <w:lsdException w:name="Light List Accent 4" w:uiPriority="61"/>
+    <w:lsdException w:name="Light Grid Accent 4" w:uiPriority="62"/>
+    <w:lsdException w:name="Medium Shading 1 Accent 4" w:uiPriority="63"/>
+    <w:lsdException w:name="Medium Shading 2 Accent 4" w:uiPriority="64"/>
+    <w:lsdException w:name="Medium List 1 Accent 4" w:uiPriority="65"/>
+    <w:lsdException w:name="Medium List 2 Accent 4" w:uiPriority="66"/>
+    <w:lsdException w:name="Medium Grid 1 Accent 4" w:uiPriority="67"/>
+    <w:lsdException w:name="Medium Grid 2 Accent 4" w:uiPriority="68"/>
+    <w:lsdException w:name="Medium Grid 3 Accent 4" w:uiPriority="69"/>
+    <w:lsdException w:name="Dark List Accent 4" w:uiPriority="70"/>
+    <w:lsdException w:name="Colorful Shading Accent 4" w:uiPriority="71"/>
+    <w:lsdException w:name="Colorful List Accent 4" w:uiPriority="72"/>
+    <w:lsdException w:name="Colorful Grid Accent 4" w:uiPriority="73"/>
+    <w:lsdException w:name="Light Shading Accent 5" w:uiPriority="60"/>
+    <w:lsdException w:name="Light List Accent 5" w:uiPriority="61"/>
+    <w:lsdException w:name="Light Grid Accent 5" w:uiPriority="62"/>
+    <w:lsdException w:name="Medium Shading 1 Accent 5" w:uiPriority="63"/>
+    <w:lsdException w:name="Medium Shading 2 Accent 5" w:uiPriority="64"/>
+    <w:lsdException w:name="Medium List 1 Accent 5" w:uiPriority="65"/>
+    <w:lsdException w:name="Medium List 2 Accent 5" w:uiPriority="66"/>
+    <w:lsdException w:name="Medium Grid 1 Accent 5" w:uiPriority="67"/>
+    <w:lsdException w:name="Medium Grid 2 Accent 5" w:uiPriority="68"/>
+    <w:lsdException w:name="Medium Grid 3 Accent 5" w:uiPriority="69"/>
+    <w:lsdException w:name="Dark List Accent 5" w:uiPriority="70"/>
+    <w:lsdException w:name="Colorful Shading Accent 5" w:uiPriority="71"/>
+    <w:lsdException w:name="Colorful List Accent 5" w:uiPriority="72"/>
+    <w:lsdException w:name="Colorful Grid Accent 5" w:uiPriority="73"/>
+    <w:lsdException w:name="Light Shading Accent 6" w:uiPriority="60"/>
+    <w:lsdException w:name="Light List Accent 6" w:uiPriority="61"/>
+    <w:lsdException w:name="Light Grid Accent 6" w:uiPriority="62"/>
+    <w:lsdException w:name="Medium Shading 1 Accent 6" w:uiPriority="63"/>
+    <w:lsdException w:name="Medium Shading 2 Accent 6" w:uiPriority="64"/>
+    <w:lsdException w:name="Medium List 1 Accent 6" w:uiPriority="65"/>
+    <w:lsdException w:name="Medium List 2 Accent 6" w:uiPriority="66"/>
+    <w:lsdException w:name="Medium Grid 1 Accent 6" w:uiPriority="67"/>
+    <w:lsdException w:name="Medium Grid 2 Accent 6" w:uiPriority="68"/>
+    <w:lsdException w:name="Medium Grid 3 Accent 6" w:uiPriority="69"/>
+    <w:lsdException w:name="Dark List Accent 6" w:uiPriority="70"/>
+    <w:lsdException w:name="Colorful Shading Accent 6" w:uiPriority="71"/>
+    <w:lsdException w:name="Colorful List Accent 6" w:uiPriority="72"/>
+    <w:lsdException w:name="Colorful Grid Accent 6" w:uiPriority="73"/>
+    <w:lsdException w:name="Subtle Emphasis" w:uiPriority="19" w:qFormat="1"/>
+    <w:lsdException w:name="Intense Emphasis" w:uiPriority="21" w:qFormat="1"/>
+    <w:lsdException w:name="Subtle Reference" w:uiPriority="31" w:qFormat="1"/>
+    <w:lsdException w:name="Intense Reference" w:uiPriority="32" w:qFormat="1"/>
+    <w:lsdException w:name="Book Title" w:uiPriority="33" w:qFormat="1"/>
+    <w:lsdException w:name="Bibliography" w:semiHidden="1" w:uiPriority="37" w:unhideWhenUsed="1"/>
+    <w:lsdException w:name="TOC Heading" w:semiHidden="1" w:uiPriority="39" w:unhideWhenUsed="1" w:qFormat="1"/>
+    <w:lsdException w:name="Plain Table 1" w:uiPriority="41"/>
+    <w:lsdException w:name="Plain Table 2" w:uiPriority="42"/>
+    <w:lsdException w:name="Plain Table 3" w:uiPriority="43"/>
+    <w:lsdException w:name="Plain Table 4" w:uiPriority="44"/>
+    <w:lsdException w:name="Plain Table 5" w:uiPriority="45"/>
+    <w:lsdException w:name="Grid Table Light" w:uiPriority="40"/>
+    <w:lsdException w:name="Grid Table 1 Light" w:uiPriority="46"/>
+    <w:lsdException w:name="Grid Table 2" w:uiPriority="47"/>
+    <w:lsdException w:name="Grid Table 3" w:uiPriority="48"/>
+    <w:lsdException w:name="Grid Table 4" w:uiPriority="49"/>
+    <w:lsdException w:name="Grid Table 5 Dark" w:uiPriority="50"/>
+    <w:lsdException w:name="Grid Table 6 Colorful" w:uiPriority="51"/>
+    <w:lsdException w:name="Grid Table 7 Colorful" w:uiPriority="52"/>
+    <w:lsdException w:name="Grid Table 1 Light Accent 1" w:uiPriority="46"/>
+    <w:lsdException w:name="Grid Table 2 Accent 1" w:uiPriority="47"/>
+    <w:lsdException w:name="Grid Table 3 Accent 1" w:uiPriority="48"/>
+    <w:lsdException w:name="Grid Table 4 Accent 1" w:uiPriority="49"/>
+    <w:lsdException w:name="Grid Table 5 Dark Accent 1" w:uiPriority="50"/>
+    <w:lsdException w:name="Grid Table 6 Colorful Accent 1" w:uiPriority="51"/>
+    <w:lsdException w:name="Grid Table 7 Colorful Accent 1" w:uiPriority="52"/>
+    <w:lsdException w:name="Grid Table 1 Light Accent 2" w:uiPriority="46"/>
+    <w:lsdException w:name="Grid Table 2 Accent 2" w:uiPriority="47"/>
+    <w:lsdException w:name="Grid Table 3 Accent 2" w:uiPriority="48"/>
+    <w:lsdException w:name="Grid Table 4 Accent 2" w:uiPriority="49"/>
+    <w:lsdException w:name="Grid Table 5 Dark Accent 2" w:uiPriority="50"/>
+    <w:lsdException w:name="Grid Table 6 Colorful Accent 2" w:uiPriority="51"/>
+    <w:lsdException w:name="Grid Table 7 Colorful Accent 2" w:uiPriority="52"/>
+    <w:lsdException w:name="Grid Table 1 Light Accent 3" w:uiPriority="46"/>
+    <w:lsdException w:name="Grid Table 2 Accent 3" w:uiPriority="47"/>
+    <w:lsdException w:name="Grid Table 3 Accent 3" w:uiPriority="48"/>
+    <w:lsdException w:name="Grid Table 4 Accent 3" w:uiPriority="49"/>
+    <w:lsdException w:name="Grid Table 5 Dark Accent 3" w:uiPriority="50"/>
+    <w:lsdException w:name="Grid Table 6 Colorful Accent 3" w:uiPriority="51"/>
+    <w:lsdException w:name="Grid Table 7 Colorful Accent 3" w:uiPriority="52"/>
+    <w:lsdException w:name="Grid Table 1 Light Accent 4" w:uiPriority="46"/>
+    <w:lsdException w:name="Grid Table 2 Accent 4" w:uiPriority="47"/>
+    <w:lsdException w:name="Grid Table 3 Accent 4" w:uiPriority="48"/>
+    <w:lsdException w:name="Grid Table 4 Accent 4" w:uiPriority="49"/>
+    <w:lsdException w:name="Grid Table 5 Dark Accent 4" w:uiPriority="50"/>
+    <w:lsdException w:name="Grid Table 6 Colorful Accent 4" w:uiPriority="51"/>
+    <w:lsdException w:name="Grid Table 7 Colorful Accent 4" w:uiPriority="52"/>
+    <w:lsdException w:name="Grid Table 1 Light Accent 5" w:uiPriority="46"/>
+    <w:lsdException w:name="Grid Table 2 Accent 5" w:uiPriority="47"/>
+    <w:lsdException w:name="Grid Table 3 Accent 5" w:uiPriority="48"/>
+    <w:lsdException w:name="Grid Table 4 Accent 5" w:uiPriority="49"/>
+    <w:lsdException w:name="Grid Table 5 Dark Accent 5" w:uiPriority="50"/>
+    <w:lsdException w:name="Grid Table 6 Colorful Accent 5" w:uiPriority="51"/>
+    <w:lsdException w:name="Grid Table 7 Colorful Accent 5" w:uiPriority="52"/>
+    <w:lsdException w:name="Grid Table 1 Light Accent 6" w:uiPriority="46"/>
+    <w:lsdException w:name="Grid Table 2 Accent 6" w:uiPriority="47"/>
+    <w:lsdException w:name="Grid Table 3 Accent 6" w:uiPriority="48"/>
+    <w:lsdException w:name="Grid Table 4 Accent 6" w:uiPriority="49"/>
+    <w:lsdException w:name="Grid Table 5 Dark Accent 6" w:uiPriority="50"/>
+    <w:lsdException w:name="Grid Table 6 Colorful Accent 6" w:uiPriority="51"/>
+    <w:lsdException w:name="Grid Table 7 Colorful Accent 6" w:uiPriority="52"/>
+    <w:lsdException w:name="List Table 1 Light" w:uiPriority="46"/>
+    <w:lsdException w:name="List Table 2" w:uiPriority="47"/>
+    <w:lsdException w:name="List Table 3" w:uiPriority="48"/>
+    <w:lsdException w:name="List Table 4" w:uiPriority="49"/>
+    <w:lsdException w:name="List Table 5 Dark" w:uiPriority="50"/>
+    <w:lsdException w:name="List Table 6 Colorful" w:uiPriority="51"/>
+    <w:lsdException w:name="List Table 7 Colorful" w:uiPriority="52"/>
+    <w:lsdException w:name="List Table 1 Light Accent 1" w:uiPriority="46"/>
+    <w:lsdException w:name="List Table 2 Accent 1" w:uiPriority="47"/>
+    <w:lsdException w:name="List Table 3 Accent 1" w:uiPriority="48"/>
+    <w:lsdException w:name="List Table 4 Accent 1" w:uiPriority="49"/>
+    <w:lsdException w:name="List Table 5 Dark Accent 1" w:uiPriority="50"/>
+    <w:lsdException w:name="List Table 6 Colorful Accent 1" w:uiPriority="51"/>
+    <w:lsdException w:name="List Table 7 Colorful Accent 1" w:uiPriority="52"/>
+    <w:lsdException w:name="List Table 1 Light Accent 2" w:uiPriority="46"/>
+    <w:lsdException w:name="List Table 2 Accent 2" w:uiPriority="47"/>
+    <w:lsdException w:name="List Table 3 Accent 2" w:uiPriority="48"/>
+    <w:lsdException w:name="List Table 4 Accent 2" w:uiPriority="49"/>
+    <w:lsdException w:name="List Table 5 Dark Accent 2" w:uiPriority="50"/>
+    <w:lsdException w:name="List Table 6 Colorful Accent 2" w:uiPriority="51"/>
+    <w:lsdException w:name="List Table 7 Colorful Accent 2" w:uiPriority="52"/>
+    <w:lsdException w:name="List Table 1 Light Accent 3" w:uiPriority="46"/>
+    <w:lsdException w:name="List Table 2 Accent 3" w:uiPriority="47"/>
+    <w:lsdException w:name="List Table 3 Accent 3" w:uiPriority="48"/>
+    <w:lsdException w:name="List Table 4 Accent 3" w:uiPriority="49"/>
+    <w:lsdException w:name="List Table 5 Dark Accent 3" w:uiPriority="50"/>
+    <w:lsdException w:name="List Table 6 Colorful Accent 3" w:uiPriority="51"/>
+    <w:lsdException w:name="List Table 7 Colorful Accent 3" w:uiPriority="52"/>
+    <w:lsdException w:name="List Table 1 Light Accent 4" w:uiPriority="46"/>
+    <w:lsdException w:name="List Table 2 Accent 4" w:uiPriority="47"/>
+    <w:lsdException w:name="List Table 3 Accent 4" w:uiPriority="48"/>
+    <w:lsdException w:name="List Table 4 Accent 4" w:uiPriority="49"/>
+    <w:lsdException w:name="List Table 5 Dark Accent 4" w:uiPriority="50"/>
+    <w:lsdException w:name="List Table 6 Colorful Accent 4" w:uiPriority="51"/>
+    <w:lsdException w:name="List Table 7 Colorful Accent 4" w:uiPriority="52"/>
+    <w:lsdException w:name="List Table 1 Light Accent 5" w:uiPriority="46"/>
+    <w:lsdException w:name="List Table 2 Accent 5" w:uiPriority="47"/>
+    <w:lsdException w:name="List Table 3 Accent 5" w:uiPriority="48"/>
+    <w:lsdException w:name="List Table 4 Accent 5" w:uiPriority="49"/>
+    <w:lsdException w:name="List Table 5 Dark Accent 5" w:uiPriority="50"/>
+    <w:lsdException w:name="List Table 6 Colorful Accent 5" w:uiPriority="51"/>
+    <w:lsdException w:name="List Table 7 Colorful Accent 5" w:uiPriority="52"/>
+    <w:lsdException w:name="List Table 1 Light Accent 6" w:uiPriority="46"/>
+    <w:lsdException w:name="List Table 2 Accent 6" w:uiPriority="47"/>
+    <w:lsdException w:name="List Table 3 Accent 6" w:uiPriority="48"/>
+    <w:lsdException w:name="List Table 4 Accent 6" w:uiPriority="49"/>
+    <w:lsdException w:name="List Table 5 Dark Accent 6" w:uiPriority="50"/>
+    <w:lsdException w:name="List Table 6 Colorful Accent 6" w:uiPriority="51"/>
+    <w:lsdException w:name="List Table 7 Colorful Accent 6" w:uiPriority="52"/>
   </w:latentStyles>
   <w:style w:type="paragraph" w:default="1" w:styleId="Normal">
     <w:name w:val="Normal"/>
@@ -7700,7 +8889,6 @@
     <w:uiPriority w:val="99"/>
     <w:semiHidden/>
     <w:unhideWhenUsed/>
-    <w:qFormat/>
     <w:tblPr>
       <w:tblInd w:w="0" w:type="dxa"/>
       <w:tblCellMar>
@@ -7920,7 +9108,6 @@
       <w:spacing w:after="0" w:line="240" w:lineRule="auto"/>
     </w:pPr>
     <w:tblPr>
-      <w:tblInd w:w="0" w:type="dxa"/>
       <w:tblBorders>
         <w:top w:val="single" w:sz="4" w:space="0" w:color="auto"/>
         <w:left w:val="single" w:sz="4" w:space="0" w:color="auto"/>
@@ -7929,12 +9116,6 @@
         <w:insideH w:val="single" w:sz="4" w:space="0" w:color="auto"/>
         <w:insideV w:val="single" w:sz="4" w:space="0" w:color="auto"/>
       </w:tblBorders>
-      <w:tblCellMar>
-        <w:top w:w="0" w:type="dxa"/>
-        <w:left w:w="108" w:type="dxa"/>
-        <w:bottom w:w="0" w:type="dxa"/>
-        <w:right w:w="108" w:type="dxa"/>
-      </w:tblCellMar>
     </w:tblPr>
   </w:style>
   <w:style w:type="paragraph" w:styleId="TOCHeading">
@@ -8308,7 +9489,7 @@
 </file>
 
 <file path=customXml/itemProps1.xml><?xml version="1.0" encoding="utf-8"?>
-<ds:datastoreItem xmlns:ds="http://schemas.openxmlformats.org/officeDocument/2006/customXml" ds:itemID="{9605DBE4-102A-427B-A8AB-1A7E0B4F409B}">
+<ds:datastoreItem xmlns:ds="http://schemas.openxmlformats.org/officeDocument/2006/customXml" ds:itemID="{B14D3710-CB1C-448D-A325-C271CAEF994C}">
   <ds:schemaRefs>
     <ds:schemaRef ds:uri="http://schemas.openxmlformats.org/officeDocument/2006/bibliography"/>
   </ds:schemaRefs>

</xml_diff>